<commit_message>
results and scaled down
</commit_message>
<xml_diff>
--- a/ij-closer-2012.docx
+++ b/ij-closer-2012.docx
@@ -742,7 +742,15 @@
               <w:t>MSC01 1100</w:t>
             </w:r>
             <w:r>
-              <w:t>, 1 University of New Mexico, ECE Bldg., rm 125, Albuquerque, NM 87131-0001</w:t>
+              <w:t xml:space="preserve">, 1 University of New Mexico, ECE Bldg., </w:t>
+            </w:r>
+            <w:proofErr w:type="spellStart"/>
+            <w:r>
+              <w:t>rm</w:t>
+            </w:r>
+            <w:proofErr w:type="spellEnd"/>
+            <w:r>
+              <w:t xml:space="preserve"> 125, Albuquerque, NM 87131-0001</w:t>
             </w:r>
             <w:r>
               <w:t>.</w:t>
@@ -837,16 +845,13 @@
         <w:t>.</w:t>
       </w:r>
       <w:r>
-        <w:t xml:space="preserve">  Information delivery without regard for underlying infrastructure exposes that information to unnecessary exposure as encryption breaking becomes easier and easier.  Content-centric routing with a variety of delivery options is a flexible solution to these problems.</w:t>
-      </w:r>
-    </w:p>
-    <w:p>
-      <w:pPr>
-        <w:ind w:firstLine="720"/>
-        <w:jc w:val="both"/>
-      </w:pPr>
-      <w:r>
-        <w:t>Generally, such systems still do not use current commercial resources as well as they could and use costly data partitioning schemes.  Most of these kinds of systems use some combination of systems managed in house by the enterprise itself rather than exploiting lower cost cloud-enabled services.  Furthermore, many of these systems have large maintenance loads imposed on them as a result of internal infrastructural requirements like data and database management or systems administration.  In many cases networks containing sensitive data are separated from other internal networks to enhance data security at the expense of productivity, leading to decreased working efficiencies and increased costs</w:t>
+        <w:t xml:space="preserve"> </w:t>
+      </w:r>
+      <w:r>
+        <w:t xml:space="preserve"> </w:t>
+      </w:r>
+      <w:r>
+        <w:t>In many cases networks containing sensitive data are separated from other internal networks to enhance data security at the expense of productivity, leading to decreased working efficiencies and increased costs</w:t>
       </w:r>
       <w:sdt>
         <w:sdtPr>
@@ -877,50 +882,11 @@
       <w:r>
         <w:t>.</w:t>
       </w:r>
-    </w:p>
-    <w:p>
-      <w:pPr>
-        <w:jc w:val="both"/>
-      </w:pPr>
-      <w:r>
-        <w:tab/>
-      </w:r>
-      <w:r>
-        <w:t xml:space="preserve">Finally, the length of time between when a sensitive document or other type of data artifact is requested and when it can be delivered to a requester with acceptable need to view that artifact </w:t>
-      </w:r>
-      <w:r>
-        <w:t xml:space="preserve">can </w:t>
-      </w:r>
-      <w:r>
-        <w:t xml:space="preserve">be </w:t>
-      </w:r>
-      <w:r>
-        <w:t>prohibitively</w:t>
-      </w:r>
-      <w:r>
-        <w:t xml:space="preserve"> long.  These kinds of sensitive artifacts, usually maintained on partitioned networks or systems, </w:t>
-      </w:r>
-      <w:r>
-        <w:t xml:space="preserve">can </w:t>
-      </w:r>
-      <w:r>
-        <w:t xml:space="preserve">require </w:t>
-      </w:r>
-      <w:r>
-        <w:t>extensive</w:t>
-      </w:r>
-      <w:r>
-        <w:t xml:space="preserve"> review by specially trained reviewers prior to release to data requesters.  In cases where acquisition of this data is under hard time constraints like sudden market shifts or other unexpected </w:t>
-      </w:r>
-      <w:r>
-        <w:lastRenderedPageBreak/>
-        <w:t xml:space="preserve">conditional changes </w:t>
-      </w:r>
-      <w:r>
-        <w:t xml:space="preserve">this </w:t>
-      </w:r>
-      <w:r>
-        <w:t>long review time can result in consequences ranging from financial losses to loss of life.</w:t>
+      <w:r>
+        <w:t xml:space="preserve"> Information delivery without regard for underlying infrastructure exposes that information to unnecessary exposure as encryption breaking becomes easier and easier.  Content-centric routing with a variety of delivery options is a flexible solution to these problems.</w:t>
+      </w:r>
+      <w:r>
+        <w:t xml:space="preserve"> </w:t>
       </w:r>
     </w:p>
     <w:p>
@@ -1039,9 +1005,11 @@
       <w:r>
         <w:t xml:space="preserve">How to address these issues is an open research question.  Organizations ranging from cloud service providers to the military are exploring how to engineer solutions to these problems, and to more clearly understand the trade-offs required between selected </w:t>
       </w:r>
+      <w:proofErr w:type="gramStart"/>
       <w:r>
         <w:t>system</w:t>
       </w:r>
+      <w:proofErr w:type="gramEnd"/>
       <w:r>
         <w:t xml:space="preserve"> architectures</w:t>
       </w:r>
@@ -1075,7 +1043,11 @@
         </w:sdtContent>
       </w:sdt>
       <w:r>
-        <w:t>.  Within this paper, after reviewing the current state of the art in secure systems, we describe specifically how information can be better protected when transiting dynamic networks while still providing timely access to needed information.  We present a specific taxonomy of development that demonstrates how to migrate from current to future systems, and describe our experience with our own information-centric overlay prototype.  The specific contributions of this work include our taxonomy, our approach to applying information-centric security in dynamic networks, and the application of our ideas to not only current cloud-based systems but to information and content-centric networks as well</w:t>
+        <w:t xml:space="preserve">.  Within this paper, after reviewing the current state of the art in secure systems, we describe specifically how information can be </w:t>
+      </w:r>
+      <w:r>
+        <w:lastRenderedPageBreak/>
+        <w:t>better protected when transiting dynamic networks while still providing timely access to needed information.  We present a specific taxonomy of development that demonstrates how to migrate from current to future systems, and describe our experience with our own information-centric overlay prototype.  The specific contributions of this work include our taxonomy, our approach to applying information-centric security in dynamic networks, and the application of our ideas to not only current cloud-based systems but to information and content-centric networks as well</w:t>
       </w:r>
       <w:r>
         <w:t xml:space="preserve"> </w:t>
@@ -1535,11 +1507,7 @@
         <w:t>n contains at least one filter</w:t>
       </w:r>
       <w:r>
-        <w:t xml:space="preserve">.  Individual filters can execute arbitrary actions over a submitted data package and have access to any number of external resources </w:t>
-      </w:r>
-      <w:r>
-        <w:lastRenderedPageBreak/>
-        <w:t>as required.  At any point, a filter can examine the data package and reject it, at which point it will frequently wait for human review.  If a filter does not reject a data package, it passes that package onto the next filter or submits it for delivery to Domain B.</w:t>
+        <w:t>.  Individual filters can execute arbitrary actions over a submitted data package and have access to any number of external resources as required.  At any point, a filter can examine the data package and reject it, at which point it will frequently wait for human review.  If a filter does not reject a data package, it passes that package onto the next filter or submits it for delivery to Domain B.</w:t>
       </w:r>
     </w:p>
     <w:p>
@@ -1594,19 +1562,89 @@
     </w:p>
     <w:p>
       <w:pPr>
+        <w:ind w:firstLine="720"/>
         <w:jc w:val="both"/>
       </w:pPr>
+      <w:r>
+        <w:t>We see on the left the Global Information Grid, or GIG</w:t>
+      </w:r>
+      <w:r>
+        <w:t>.  On</w:t>
+      </w:r>
+      <w:r>
+        <w:t xml:space="preserve"> the right, we have the </w:t>
+      </w:r>
+      <w:r>
+        <w:t>Distributed Service</w:t>
+      </w:r>
+      <w:r>
+        <w:t>-oriented Cross Domain Solution, or DSCDS</w:t>
+      </w:r>
+      <w:r>
+        <w:t>.  The GIG is not a truly open system --- rather, it is a loosely coupled collection of computational services handing data at a variety of levels of sensitivity, federated to provide stakeholders timely</w:t>
+      </w:r>
+      <w:r>
+        <w:t xml:space="preserve"> access to relevant information</w:t>
+      </w:r>
+      <w:sdt>
+        <w:sdtPr>
+          <w:id w:val="-1951237893"/>
+          <w:citation/>
+        </w:sdtPr>
+        <w:sdtContent>
+          <w:r>
+            <w:fldChar w:fldCharType="begin"/>
+          </w:r>
+          <w:r>
+            <w:instrText xml:space="preserve"> CITATION USD071 \l 1033 </w:instrText>
+          </w:r>
+          <w:r>
+            <w:fldChar w:fldCharType="separate"/>
+          </w:r>
+          <w:r>
+            <w:rPr>
+              <w:noProof/>
+            </w:rPr>
+            <w:t xml:space="preserve"> (11)</w:t>
+          </w:r>
+          <w:r>
+            <w:fldChar w:fldCharType="end"/>
+          </w:r>
+        </w:sdtContent>
+      </w:sdt>
+      <w:r>
+        <w:t xml:space="preserve">.  </w:t>
+      </w:r>
+      <w:r>
+        <w:t>The DSCDS is essentially the embodiment of the NSA's cross-domain vision applied to service oriented computing.  This model fuses various technology choices with previous cross-domain thinking.</w:t>
+      </w:r>
     </w:p>
     <w:p>
       <w:pPr>
+        <w:ind w:firstLine="720"/>
         <w:jc w:val="both"/>
       </w:pPr>
       <w:r>
+        <w:lastRenderedPageBreak/>
+        <w:t>Indicative of this more modern system design, we have a variety of services and service consumers attached to a common service bus within the GIG.  Within the DSCDS, we have groups of filters implemented as services inspecting transferred data when moved over the bus.  Finally, all of this interaction is managed by a management interface and controlled by an orchestration engine accessing a centralized group of policies.</w:t>
+      </w:r>
+      <w:r>
+        <w:t xml:space="preserve">  </w:t>
+      </w:r>
+      <w:r>
+        <w:t>Note that here we have begun to access a common policy repository for various types of security metadata regarding primary data elements.</w:t>
+      </w:r>
+    </w:p>
+    <w:p>
+      <w:pPr>
+        <w:jc w:val="both"/>
+      </w:pPr>
+      <w:r>
         <w:rPr>
           <w:noProof/>
         </w:rPr>
         <w:drawing>
-          <wp:inline distT="0" distB="0" distL="0" distR="0" wp14:anchorId="5D1E1175" wp14:editId="4346F752">
+          <wp:inline distT="0" distB="0" distL="0" distR="0" wp14:anchorId="77E99CDF" wp14:editId="58341E08">
             <wp:extent cx="5580380" cy="1783080"/>
             <wp:effectExtent l="0" t="0" r="7620" b="0"/>
             <wp:docPr id="5" name="Picture 5"/>
@@ -1688,81 +1726,15 @@
         <w:jc w:val="both"/>
       </w:pPr>
       <w:r>
-        <w:t>We see on the left the Global Information Grid, or GIG</w:t>
-      </w:r>
-      <w:r>
-        <w:t>.  On</w:t>
-      </w:r>
-      <w:r>
-        <w:t xml:space="preserve"> the right, we have the </w:t>
-      </w:r>
-      <w:r>
-        <w:t>Distributed Service</w:t>
-      </w:r>
-      <w:r>
-        <w:t>-oriented Cross Domain Solution, or DSCDS</w:t>
-      </w:r>
-      <w:r>
-        <w:t>.  The GIG is not a truly open system --- rather, it is a loosely coupled collection of computational services handing data at a variety of levels of sensitivity, federated to provide stakeholders timely</w:t>
-      </w:r>
-      <w:r>
-        <w:t xml:space="preserve"> access to relevant information</w:t>
-      </w:r>
-      <w:sdt>
-        <w:sdtPr>
-          <w:id w:val="-1951237893"/>
-          <w:citation/>
-        </w:sdtPr>
-        <w:sdtContent>
-          <w:r>
-            <w:fldChar w:fldCharType="begin"/>
-          </w:r>
-          <w:r>
-            <w:instrText xml:space="preserve"> CITATION USD071 \l 1033 </w:instrText>
-          </w:r>
-          <w:r>
-            <w:fldChar w:fldCharType="separate"/>
-          </w:r>
-          <w:r>
-            <w:rPr>
-              <w:noProof/>
-            </w:rPr>
-            <w:t xml:space="preserve"> (11)</w:t>
-          </w:r>
-          <w:r>
-            <w:fldChar w:fldCharType="end"/>
-          </w:r>
-        </w:sdtContent>
-      </w:sdt>
-      <w:r>
-        <w:t xml:space="preserve">.  </w:t>
-      </w:r>
-      <w:r>
-        <w:t>The DSCDS is essentially the embodiment of the NSA's cross-domain vision applied to service oriented computing.  This model fuses various technology choices with previous cross-domain thinking.</w:t>
-      </w:r>
-    </w:p>
-    <w:p>
-      <w:pPr>
-        <w:ind w:firstLine="720"/>
-        <w:jc w:val="both"/>
-      </w:pPr>
-      <w:r>
-        <w:t>Indicative of this more modern system design, we have a variety of services and service consumers attached to a common service bus within the GIG.  Within the DSCDS, we have groups of filters implemented as services inspecting transferred data when moved over the bus.  Finally, all of this interaction is managed by a management interface and controlled by an orchestration engine accessing a centralized group of policies.</w:t>
-      </w:r>
-      <w:r>
-        <w:t xml:space="preserve">  </w:t>
-      </w:r>
-      <w:r>
-        <w:t>Note that here we have begun to access a common policy repository for various types of security metadata regarding primary data elements.</w:t>
-      </w:r>
-    </w:p>
-    <w:p>
-      <w:pPr>
-        <w:ind w:firstLine="720"/>
-        <w:jc w:val="both"/>
-      </w:pPr>
-      <w:r>
-        <w:t>In the past few years, Raytheon has offered a new model for cross domain use influenced by</w:t>
+        <w:t xml:space="preserve">In the past few years, Raytheon has offered a new model for </w:t>
+      </w:r>
+      <w:proofErr w:type="gramStart"/>
+      <w:r>
+        <w:t>cross domain</w:t>
+      </w:r>
+      <w:proofErr w:type="gramEnd"/>
+      <w:r>
+        <w:t xml:space="preserve"> use influenced by</w:t>
       </w:r>
       <w:r>
         <w:t xml:space="preserve"> the NSA service-oriented model</w:t>
@@ -1799,19 +1771,266 @@
     </w:p>
     <w:p>
       <w:pPr>
+        <w:ind w:firstLine="720"/>
         <w:jc w:val="both"/>
       </w:pPr>
+      <w:r>
+        <w:t xml:space="preserve">The model in Figure </w:t>
+      </w:r>
+      <w:r>
+        <w:t xml:space="preserve">3 </w:t>
+      </w:r>
+      <w:r>
+        <w:t>is more grounded in the actual technical environment this kind of solution would be embedded within.  Here, we have the Non-secure Internet Protocol Router Network (</w:t>
+      </w:r>
+      <w:proofErr w:type="spellStart"/>
+      <w:r>
+        <w:t>NIPRNet</w:t>
+      </w:r>
+      <w:proofErr w:type="spellEnd"/>
+      <w:r>
+        <w:t>) as one domain, and the Secret Internet Protocol Router Network (</w:t>
+      </w:r>
+      <w:proofErr w:type="spellStart"/>
+      <w:r>
+        <w:t>SIPRNet</w:t>
+      </w:r>
+      <w:proofErr w:type="spellEnd"/>
+      <w:r>
+        <w:t xml:space="preserve">) as the other.  Here, </w:t>
+      </w:r>
+      <w:proofErr w:type="spellStart"/>
+      <w:r>
+        <w:t>NIPRNet</w:t>
+      </w:r>
+      <w:proofErr w:type="spellEnd"/>
+      <w:r>
+        <w:t xml:space="preserve"> is the lower security domain (</w:t>
+      </w:r>
+      <w:proofErr w:type="spellStart"/>
+      <w:r>
+        <w:t>lowside</w:t>
+      </w:r>
+      <w:proofErr w:type="spellEnd"/>
+      <w:r>
+        <w:t xml:space="preserve">), and </w:t>
+      </w:r>
+      <w:proofErr w:type="spellStart"/>
+      <w:r>
+        <w:t>SIPRNet</w:t>
+      </w:r>
+      <w:proofErr w:type="spellEnd"/>
+      <w:r>
+        <w:t xml:space="preserve"> the higher security domain (</w:t>
+      </w:r>
+      <w:proofErr w:type="spellStart"/>
+      <w:r>
+        <w:t>highside</w:t>
+      </w:r>
+      <w:proofErr w:type="spellEnd"/>
+      <w:r>
+        <w:t>).  This particular view shows the motion of data from the high side (</w:t>
+      </w:r>
+      <w:proofErr w:type="spellStart"/>
+      <w:r>
+        <w:t>SIPRNet</w:t>
+      </w:r>
+      <w:proofErr w:type="spellEnd"/>
+      <w:r>
+        <w:t>) to the low side (</w:t>
+      </w:r>
+      <w:proofErr w:type="spellStart"/>
+      <w:r>
+        <w:t>NIPRNet</w:t>
+      </w:r>
+      <w:proofErr w:type="spellEnd"/>
+      <w:r>
+        <w:t>).</w:t>
+      </w:r>
+      <w:r>
+        <w:t xml:space="preserve">  </w:t>
+      </w:r>
+      <w:r>
+        <w:t xml:space="preserve">Here, a data request is submitted from </w:t>
+      </w:r>
+      <w:proofErr w:type="spellStart"/>
+      <w:r>
+        <w:t>SIPRNet</w:t>
+      </w:r>
+      <w:proofErr w:type="spellEnd"/>
+      <w:r>
+        <w:t xml:space="preserve"> first </w:t>
+      </w:r>
+      <w:r>
+        <w:t xml:space="preserve">to the XML Security </w:t>
+      </w:r>
+      <w:proofErr w:type="gramStart"/>
+      <w:r>
+        <w:t>Gateway which</w:t>
+      </w:r>
+      <w:proofErr w:type="gramEnd"/>
+      <w:r>
+        <w:t xml:space="preserve"> calls into the </w:t>
+      </w:r>
+      <w:r>
+        <w:t xml:space="preserve">Orchestration </w:t>
+      </w:r>
+      <w:r>
+        <w:t xml:space="preserve">Engine for policy validation.  The </w:t>
+      </w:r>
+      <w:r>
+        <w:t>Orchestration</w:t>
+      </w:r>
+      <w:r>
+        <w:t xml:space="preserve"> Engine then c</w:t>
+      </w:r>
+      <w:r>
+        <w:t>oordinates calls into a Policy Repository</w:t>
+      </w:r>
+      <w:r>
+        <w:t xml:space="preserve"> as well as to a</w:t>
+      </w:r>
+      <w:r>
+        <w:t xml:space="preserve"> collection of external Support Services</w:t>
+      </w:r>
+      <w:r>
+        <w:t>.  Once rectified against these elements, the r</w:t>
+      </w:r>
+      <w:r>
+        <w:t>equest is passed into the Cross Domain Guard</w:t>
+      </w:r>
+      <w:r>
+        <w:t xml:space="preserve"> </w:t>
+      </w:r>
+      <w:r>
+        <w:t>that</w:t>
+      </w:r>
+      <w:r>
+        <w:t xml:space="preserve"> rout</w:t>
+      </w:r>
+      <w:r>
+        <w:t>es the request into the Unclassified Enclave</w:t>
+      </w:r>
+      <w:r>
+        <w:t xml:space="preserve"> in </w:t>
+      </w:r>
+      <w:proofErr w:type="spellStart"/>
+      <w:r>
+        <w:t>NIPRNet</w:t>
+      </w:r>
+      <w:proofErr w:type="spellEnd"/>
+      <w:r>
+        <w:t>.  Here, the request is passed direc</w:t>
+      </w:r>
+      <w:r>
+        <w:t xml:space="preserve">tly through the </w:t>
+      </w:r>
+      <w:proofErr w:type="spellStart"/>
+      <w:r>
+        <w:t>lowside</w:t>
+      </w:r>
+      <w:proofErr w:type="spellEnd"/>
+      <w:r>
+        <w:t xml:space="preserve"> XML Security Gateway</w:t>
+      </w:r>
+      <w:r>
+        <w:t xml:space="preserve">, without </w:t>
+      </w:r>
+      <w:r>
+        <w:t>rectification, onto the Service Provider</w:t>
+      </w:r>
+      <w:r>
+        <w:t>.  The response from</w:t>
+      </w:r>
+      <w:r>
+        <w:t xml:space="preserve"> the Service Provider is then passed</w:t>
+      </w:r>
+      <w:r>
+        <w:t xml:space="preserve"> back to the requester via the inverse path.</w:t>
+      </w:r>
+      <w:r>
+        <w:t xml:space="preserve">  </w:t>
+      </w:r>
+      <w:r>
+        <w:t xml:space="preserve">This model begins to use a centralized policy repository, just as the NSA Service Model.  It also uses a single cross domain guard to transfer information from both the </w:t>
+      </w:r>
+      <w:proofErr w:type="spellStart"/>
+      <w:r>
+        <w:t>highside</w:t>
+      </w:r>
+      <w:proofErr w:type="spellEnd"/>
+      <w:r>
+        <w:t xml:space="preserve"> to the </w:t>
+      </w:r>
+      <w:proofErr w:type="spellStart"/>
+      <w:r>
+        <w:t>lowside</w:t>
+      </w:r>
+      <w:proofErr w:type="spellEnd"/>
+      <w:r>
+        <w:t>, and vice-versa.</w:t>
+      </w:r>
     </w:p>
     <w:p>
       <w:pPr>
+        <w:ind w:firstLine="720"/>
         <w:jc w:val="both"/>
       </w:pPr>
       <w:r>
+        <w:t xml:space="preserve">BAH submitted </w:t>
+      </w:r>
+      <w:r>
+        <w:t>a competing model, also in 2009</w:t>
+      </w:r>
+      <w:sdt>
+        <w:sdtPr>
+          <w:id w:val="72253101"/>
+          <w:citation/>
+        </w:sdtPr>
+        <w:sdtContent>
+          <w:r>
+            <w:fldChar w:fldCharType="begin"/>
+          </w:r>
+          <w:r>
+            <w:instrText xml:space="preserve"> CITATION Boo091 \l 1033 </w:instrText>
+          </w:r>
+          <w:r>
+            <w:fldChar w:fldCharType="separate"/>
+          </w:r>
+          <w:r>
+            <w:rPr>
+              <w:noProof/>
+            </w:rPr>
+            <w:t xml:space="preserve"> (13)</w:t>
+          </w:r>
+          <w:r>
+            <w:fldChar w:fldCharType="end"/>
+          </w:r>
+        </w:sdtContent>
+      </w:sdt>
+      <w:r>
+        <w:t xml:space="preserve">.  </w:t>
+      </w:r>
+      <w:r>
+        <w:t>In fact, both Raytheon and BAH presented their models under competitive contract to the UCDMO at the same conference, so the domain application is not coincidental.</w:t>
+      </w:r>
+    </w:p>
+    <w:p>
+      <w:pPr>
+        <w:ind w:firstLine="720"/>
+        <w:jc w:val="both"/>
+      </w:pPr>
+    </w:p>
+    <w:p>
+      <w:pPr>
+        <w:jc w:val="both"/>
+      </w:pPr>
+      <w:r>
         <w:rPr>
           <w:noProof/>
         </w:rPr>
         <w:drawing>
-          <wp:inline distT="0" distB="0" distL="0" distR="0" wp14:anchorId="23C8ADC5" wp14:editId="5E052211">
+          <wp:inline distT="0" distB="0" distL="0" distR="0" wp14:anchorId="07615B39" wp14:editId="3CF55BA5">
             <wp:extent cx="5580380" cy="1987550"/>
             <wp:effectExtent l="0" t="0" r="7620" b="0"/>
             <wp:docPr id="6" name="Picture 6"/>
@@ -1893,153 +2112,91 @@
         <w:jc w:val="both"/>
       </w:pPr>
       <w:r>
-        <w:t xml:space="preserve">The model in Figure </w:t>
-      </w:r>
-      <w:r>
-        <w:t xml:space="preserve">3 </w:t>
-      </w:r>
-      <w:r>
-        <w:t>is more grounded in the actual technical environment this kind of solution would be embedded within.  Here, we have the Non-secure Internet Protocol Router Network (NIPRNet) as one domain, and the Secret Internet Protocol Router Network (SIPRNet) as the other.  Here, NIPRNet is the lower security domain (lowside), and SIPRNet the higher security domain (highside).  This particular view shows the motion of data from the high side (SIPRNet) to the low side (NIPRNet).</w:t>
+        <w:t xml:space="preserve">Figure </w:t>
+      </w:r>
+      <w:r>
+        <w:t>4</w:t>
+      </w:r>
+      <w:r>
+        <w:t xml:space="preserve"> embodies BAH's thinking with respect to </w:t>
+      </w:r>
+      <w:proofErr w:type="gramStart"/>
+      <w:r>
+        <w:t>cross domain</w:t>
+      </w:r>
+      <w:proofErr w:type="gramEnd"/>
+      <w:r>
+        <w:t xml:space="preserve"> information</w:t>
+      </w:r>
+      <w:r>
+        <w:t xml:space="preserve"> management.  We have a Domain A</w:t>
+      </w:r>
+      <w:r>
+        <w:t xml:space="preserve"> as a high </w:t>
+      </w:r>
+      <w:r>
+        <w:t>security domain, and Domain B</w:t>
+      </w:r>
+      <w:r>
+        <w:t xml:space="preserve"> as a low security domain.  Here, we again have dataflow from the </w:t>
+      </w:r>
+      <w:proofErr w:type="spellStart"/>
+      <w:r>
+        <w:t>highside</w:t>
+      </w:r>
+      <w:proofErr w:type="spellEnd"/>
+      <w:r>
+        <w:t xml:space="preserve"> to the </w:t>
+      </w:r>
+      <w:proofErr w:type="spellStart"/>
+      <w:r>
+        <w:t>lowside</w:t>
+      </w:r>
+      <w:proofErr w:type="spellEnd"/>
+      <w:r>
+        <w:t xml:space="preserve"> through the </w:t>
+      </w:r>
+      <w:proofErr w:type="gramStart"/>
+      <w:r>
+        <w:t>cross domain</w:t>
+      </w:r>
+      <w:proofErr w:type="gramEnd"/>
+      <w:r>
+        <w:t xml:space="preserve"> management system.</w:t>
       </w:r>
       <w:r>
         <w:t xml:space="preserve">  </w:t>
       </w:r>
       <w:r>
-        <w:t xml:space="preserve">Here, a data request is submitted from SIPRNet first </w:t>
-      </w:r>
-      <w:r>
-        <w:t xml:space="preserve">to the XML Security Gateway which calls into the </w:t>
-      </w:r>
-      <w:r>
-        <w:t xml:space="preserve">Orchestration </w:t>
-      </w:r>
-      <w:r>
-        <w:t xml:space="preserve">Engine for </w:t>
+        <w:t xml:space="preserve">While not as </w:t>
       </w:r>
       <w:r>
         <w:lastRenderedPageBreak/>
-        <w:t xml:space="preserve">policy validation.  The </w:t>
-      </w:r>
-      <w:r>
-        <w:t>Orchestration</w:t>
-      </w:r>
-      <w:r>
-        <w:t xml:space="preserve"> Engine then c</w:t>
-      </w:r>
-      <w:r>
-        <w:t>oordinates calls into a Policy Repository</w:t>
-      </w:r>
-      <w:r>
-        <w:t xml:space="preserve"> as well as to a</w:t>
-      </w:r>
-      <w:r>
-        <w:t xml:space="preserve"> collection of external Support Services</w:t>
-      </w:r>
-      <w:r>
-        <w:t>.  Once rectified against these elements, the r</w:t>
-      </w:r>
-      <w:r>
-        <w:t>equest is passed into the Cross Domain Guard</w:t>
+        <w:t xml:space="preserve">detailed as the Raytheon proposal, this does have similar elements.  Here, we data first travels from Domain A into the Interface Segment for Domain A, similar to the secret enclave used in the Raytheon model.  From there, it moves into the CI Segment, which in turn submits the transferring data into the Filter Segment.  From there, the package is moved into the Interface Segment for Domain B, and then onto Domain B.  The Administrative Segment provides </w:t>
+      </w:r>
+      <w:r>
+        <w:t>management</w:t>
+      </w:r>
+      <w:r>
+        <w:t xml:space="preserve"> and oversight of the system as a whole.</w:t>
       </w:r>
       <w:r>
         <w:t xml:space="preserve"> </w:t>
       </w:r>
       <w:r>
-        <w:t>that</w:t>
-      </w:r>
-      <w:r>
-        <w:t xml:space="preserve"> rout</w:t>
-      </w:r>
-      <w:r>
-        <w:t>es the request into the Unclassified Enclave</w:t>
-      </w:r>
-      <w:r>
-        <w:t xml:space="preserve"> in NIPRNet.  Here, the request is passed direc</w:t>
-      </w:r>
-      <w:r>
-        <w:t>tly through the lowside XML Security Gateway</w:t>
-      </w:r>
-      <w:r>
-        <w:t xml:space="preserve">, without </w:t>
-      </w:r>
-      <w:r>
-        <w:t>rectification, onto the Service Provider</w:t>
-      </w:r>
-      <w:r>
-        <w:t>.  The response from</w:t>
-      </w:r>
-      <w:r>
-        <w:t xml:space="preserve"> the Service Provider is then passed</w:t>
-      </w:r>
-      <w:r>
-        <w:t xml:space="preserve"> back to the requester via the inverse path.</w:t>
-      </w:r>
-      <w:r>
-        <w:t xml:space="preserve">  </w:t>
-      </w:r>
-      <w:r>
-        <w:t>This model begins to use a centralized policy repository, just as the NSA Service Model.  It also uses a single cross domain guard to transfer information from both the highside to the lowside, and vice-versa.</w:t>
+        <w:t>Note the absence of specific policy-centric elements.  This system is reliant on specific policy-agnostic content filters as well.</w:t>
       </w:r>
     </w:p>
     <w:p>
       <w:pPr>
-        <w:ind w:firstLine="720"/>
         <w:jc w:val="both"/>
       </w:pPr>
       <w:r>
-        <w:t xml:space="preserve">BAH submitted </w:t>
-      </w:r>
-      <w:r>
-        <w:t>a competing model, also in 2009</w:t>
-      </w:r>
-      <w:sdt>
-        <w:sdtPr>
-          <w:id w:val="72253101"/>
-          <w:citation/>
-        </w:sdtPr>
-        <w:sdtContent>
-          <w:r>
-            <w:fldChar w:fldCharType="begin"/>
-          </w:r>
-          <w:r>
-            <w:instrText xml:space="preserve"> CITATION Boo091 \l 1033 </w:instrText>
-          </w:r>
-          <w:r>
-            <w:fldChar w:fldCharType="separate"/>
-          </w:r>
-          <w:r>
-            <w:rPr>
-              <w:noProof/>
-            </w:rPr>
-            <w:t xml:space="preserve"> (13)</w:t>
-          </w:r>
-          <w:r>
-            <w:fldChar w:fldCharType="end"/>
-          </w:r>
-        </w:sdtContent>
-      </w:sdt>
-      <w:r>
-        <w:t xml:space="preserve">.  </w:t>
-      </w:r>
-      <w:r>
-        <w:t>In fact, both Raytheon and BAH presented their models under competitive contract to the UCDMO at the same conference, so the domain application is not coincidental.</w:t>
-      </w:r>
-    </w:p>
-    <w:p>
-      <w:pPr>
-        <w:jc w:val="both"/>
-      </w:pPr>
-    </w:p>
-    <w:p>
-      <w:pPr>
-        <w:jc w:val="both"/>
-      </w:pPr>
-      <w:r>
         <w:rPr>
           <w:noProof/>
         </w:rPr>
         <w:drawing>
-          <wp:inline distT="0" distB="0" distL="0" distR="0" wp14:anchorId="57642BF9" wp14:editId="334E45CD">
+          <wp:inline distT="0" distB="0" distL="0" distR="0" wp14:anchorId="00E629DC" wp14:editId="18E07E6B">
             <wp:extent cx="5580380" cy="2620010"/>
             <wp:effectExtent l="0" t="0" r="7620" b="0"/>
             <wp:docPr id="7" name="Picture 7"/>
@@ -2121,51 +2278,6 @@
         <w:jc w:val="both"/>
       </w:pPr>
       <w:r>
-        <w:t xml:space="preserve">Figure </w:t>
-      </w:r>
-      <w:r>
-        <w:t>4</w:t>
-      </w:r>
-      <w:r>
-        <w:t xml:space="preserve"> embodies BAH's thinking with respect to cross domain information</w:t>
-      </w:r>
-      <w:r>
-        <w:t xml:space="preserve"> management.  We have a Domain A</w:t>
-      </w:r>
-      <w:r>
-        <w:t xml:space="preserve"> as a high </w:t>
-      </w:r>
-      <w:r>
-        <w:t>security domain, and Domain B</w:t>
-      </w:r>
-      <w:r>
-        <w:t xml:space="preserve"> as a low security domain.  Here, we again have dataflow from the highside to the lowside through the cross domain management system.</w:t>
-      </w:r>
-      <w:r>
-        <w:t xml:space="preserve">  </w:t>
-      </w:r>
-      <w:r>
-        <w:t xml:space="preserve">While not as detailed as the Raytheon proposal, this does have similar elements.  Here, we data first travels from Domain A into the Interface Segment for Domain A, similar to the secret enclave used in the Raytheon model.  From there, it moves into the CI Segment, which in turn submits the transferring data into the Filter Segment.  From there, the package is moved into the Interface Segment for Domain B, and then onto Domain B.  The Administrative Segment provides </w:t>
-      </w:r>
-      <w:r>
-        <w:t>management</w:t>
-      </w:r>
-      <w:r>
-        <w:t xml:space="preserve"> and oversight of the system as a whole.</w:t>
-      </w:r>
-      <w:r>
-        <w:t xml:space="preserve"> </w:t>
-      </w:r>
-      <w:r>
-        <w:t>Note the absence of specific policy-centric elements.  This system is reliant on specific policy-agnostic content filters as well.</w:t>
-      </w:r>
-    </w:p>
-    <w:p>
-      <w:pPr>
-        <w:ind w:firstLine="720"/>
-        <w:jc w:val="both"/>
-      </w:pPr>
-      <w:r>
         <w:t>These kinds of cross-domain solutions still have clear similarities, and in fact have not progressed far beyond the initial notions of how these kinds of systems should work.  They still, for example, all use some kind of filter chaining mechanism to evaluate whether a given data item can be moved from a classified to an unclassified network.  Both NSA models used filters explicitly, as did the BAH model.  They all use a single guard as well, a sole point of security and enforcement, providing perimeter data security, but nothing else.  In each of these current system architectures, users are only allowed to exchange one type of information per domain.  The physical instantiations of these models are locked by operational policy to a single classification level.  Users cannot, for example, have Top Secret material on a network accredited for Secret material.</w:t>
       </w:r>
     </w:p>
@@ -2225,7 +2337,6 @@
         <w:jc w:val="both"/>
       </w:pPr>
       <w:r>
-        <w:lastRenderedPageBreak/>
         <w:t>This work introduces the notion of usage management embedded in a delivery network itself.  It also provides an in-depth analysis of the challenges and principles involved in the design of an open, inter-operable usage management framework that operates over this kind of environment. Besides referencing the material we have covered in depth to portray the current state of the art, the analysis includes application of well-known principles of system design and</w:t>
       </w:r>
       <w:r>
@@ -2621,8 +2732,13 @@
         <w:t xml:space="preserve">.  This system fits into our </w:t>
       </w:r>
       <w:r>
-        <w:t>proposed taxonomy as an</w:t>
-      </w:r>
+        <w:t xml:space="preserve">proposed taxonomy as </w:t>
+      </w:r>
+      <w:proofErr w:type="gramStart"/>
+      <w:r>
+        <w:t>an</w:t>
+      </w:r>
+      <w:proofErr w:type="gramEnd"/>
       <w:r>
         <w:t xml:space="preserve"> α</w:t>
       </w:r>
@@ -2642,7 +2758,15 @@
         <w:t xml:space="preserve"> as well</w:t>
       </w:r>
       <w:r>
-        <w:t>.  These kinds of techniques and this area of study is vital to the production development and delivery of overlay systems, but is outside the scope of this work.</w:t>
+        <w:t xml:space="preserve">.  These kinds of techniques and this area of study </w:t>
+      </w:r>
+      <w:proofErr w:type="gramStart"/>
+      <w:r>
+        <w:t>is</w:t>
+      </w:r>
+      <w:proofErr w:type="gramEnd"/>
+      <w:r>
+        <w:t xml:space="preserve"> vital to the production development and delivery of overlay systems, but is outside the scope of this work.</w:t>
       </w:r>
     </w:p>
     <w:p>
@@ -3113,8 +3237,22 @@
         <w:rPr>
           <w:bCs/>
         </w:rPr>
-        <w:t>In this taxonomy, it is not required that systems pass through lower levels to reach higher ones.  This taxonomy represents a continuum of integration of usage management controls.  Systems can very well be designed to fit into higher taxonomic categories without addressing lower categories.  That said however, many of the supporting infrastructural services, like identification management or logging and tracing systems, are</w:t>
-      </w:r>
+        <w:t xml:space="preserve">In this taxonomy, it is not required that systems pass through lower levels to reach higher ones.  This taxonomy represents a continuum of integration of usage management controls.  Systems can very well be designed to fit into higher taxonomic categories without addressing lower categories.  </w:t>
+      </w:r>
+      <w:proofErr w:type="gramStart"/>
+      <w:r>
+        <w:rPr>
+          <w:bCs/>
+        </w:rPr>
+        <w:t xml:space="preserve">That said however, many of the supporting infrastructural services, like identification management or </w:t>
+      </w:r>
+      <w:r>
+        <w:rPr>
+          <w:bCs/>
+        </w:rPr>
+        <w:t>logging and tracing systems, are</w:t>
+      </w:r>
+      <w:proofErr w:type="gramEnd"/>
       <w:r>
         <w:rPr>
           <w:bCs/>
@@ -3260,14 +3398,7 @@
         <w:rPr>
           <w:bCs/>
         </w:rPr>
-        <w:t xml:space="preserve">uring completeness, then this guard can be made as powerful as any solution we can derive for implementing a cross-domain solution (CDS). Thus the computational power of </w:t>
-      </w:r>
-      <w:r>
-        <w:rPr>
-          <w:bCs/>
-        </w:rPr>
-        <w:lastRenderedPageBreak/>
-        <w:t>the guard is not the issue. The real issues are the benefits that can be gained by distributing the capabilities intelligently within the networked envir</w:t>
+        <w:t>uring completeness, then this guard can be made as powerful as any solution we can derive for implementing a cross-domain solution (CDS). Thus the computational power of the guard is not the issue. The real issues are the benefits that can be gained by distributing the capabilities intelligently within the networked envir</w:t>
       </w:r>
       <w:r>
         <w:rPr>
@@ -3633,7 +3764,14 @@
         <w:rPr>
           <w:bCs/>
         </w:rPr>
-        <w:t>taxonomic category begins to integrate policy-centric processing with router elements in a given network.  While this work is centered on using overlay technology to illustrate and implement these concepts, it is important to note that this kind of distributed policy-centric processing could very well be distributed into the physical routing fabric of a given network as well by extending Software Defined Networking systems like O</w:t>
+        <w:t xml:space="preserve">taxonomic category begins to integrate policy-centric processing with router elements in a given network.  While this work is centered on using overlay technology to illustrate and implement these concepts, it is important to note that this kind of distributed policy-centric processing could very well be distributed into the physical routing fabric of a given network as well by extending Software Defined Networking systems like </w:t>
+      </w:r>
+      <w:proofErr w:type="spellStart"/>
+      <w:r>
+        <w:rPr>
+          <w:bCs/>
+        </w:rPr>
+        <w:t>O</w:t>
       </w:r>
       <w:r>
         <w:rPr>
@@ -3641,6 +3779,7 @@
         </w:rPr>
         <w:t>penFlow</w:t>
       </w:r>
+      <w:proofErr w:type="spellEnd"/>
       <w:sdt>
         <w:sdtPr>
           <w:rPr>
@@ -3807,7 +3946,21 @@
         <w:rPr>
           <w:bCs/>
         </w:rPr>
-        <w:t>Certain types of traffic are easier to evaluate than others however.  For example, HTTP requests and responses are easier to examine that TCP packets.  When examining TCP packets, systems generally require additional context to select an appropriate packet window (e.g. the number of packets cached for examination).  HTTP traffic does not usually r</w:t>
+        <w:t xml:space="preserve">Certain types of traffic are easier to evaluate than others however.  For example, HTTP requests and responses are easier to examine </w:t>
+      </w:r>
+      <w:proofErr w:type="gramStart"/>
+      <w:r>
+        <w:rPr>
+          <w:bCs/>
+        </w:rPr>
+        <w:t>that TCP packets</w:t>
+      </w:r>
+      <w:proofErr w:type="gramEnd"/>
+      <w:r>
+        <w:rPr>
+          <w:bCs/>
+        </w:rPr>
+        <w:t>.  When examining TCP packets, systems generally require additional context to select an appropriate packet window (e.g. the number of packets cached for examination).  HTTP traffic does not usually r</w:t>
       </w:r>
       <w:r>
         <w:rPr>
@@ -3836,7 +3989,6 @@
           <w:bCs/>
           <w:noProof/>
         </w:rPr>
-        <w:lastRenderedPageBreak/>
         <w:drawing>
           <wp:inline distT="0" distB="0" distL="0" distR="0" wp14:anchorId="4209A965" wp14:editId="1C5268BB">
             <wp:extent cx="2745649" cy="1658387"/>
@@ -4041,6 +4193,7 @@
         <w:rPr>
           <w:bCs/>
         </w:rPr>
+        <w:lastRenderedPageBreak/>
         <w:t>This migration of policy evaluation into the routing fabric provides for enhanced data security and better network management, especially if part of a network is compromised.  Now that policy decisions can be made at the router level in a given network, we are starting to have network security in depth rather than simple perimeter protection.  This not only provides the ability for additional information protection, but also allows for different compartments holding information at different need-to-know levels to be created ad-hoc under different routing segments.  In cases of network compromise, this kind of dynamic policy enforcement can also allow for quick node exci</w:t>
       </w:r>
       <w:r>
@@ -4345,298 +4498,27 @@
         <w:t xml:space="preserve"> </w:t>
       </w:r>
       <w:r>
-        <w:t>initial configuration information as well as logging and auditing.  We have implemented this infrastructure using Amazon's Simple Storage Service (S3), accessible from both Rackspace and Amazon hosted virtual machines.</w:t>
+        <w:t>initial configuration information as well as logging and auditing.  We have implemented this infrastructure using Amazon's Simple Storage Service (S3)</w:t>
+      </w:r>
+      <w:proofErr w:type="gramStart"/>
+      <w:r>
+        <w:t>,</w:t>
+      </w:r>
+      <w:proofErr w:type="gramEnd"/>
+      <w:r>
+        <w:t xml:space="preserve"> accessible from both Rackspace and Amazon hosted virtual machines.</w:t>
       </w:r>
     </w:p>
     <w:p>
       <w:pPr>
-        <w:ind w:firstLine="720"/>
         <w:jc w:val="both"/>
       </w:pPr>
       <w:r>
-        <w:t>The specific technical components are EC2</w:t>
-      </w:r>
-      <w:r>
-        <w:t>, S3</w:t>
-      </w:r>
-      <w:r>
-        <w:t>, Rackspace Servers, and GitHub.  Both EC2 and Rackspace nodes are Ubuntu virtual machines, albeit at different versions, as we run Ubuntu version 11.04 in Rackspace and Ubuntu Version 12.04 in Amazon's infrastructures.  These systems are provisioned with Git, Ruby, the Ruby Version Manager (RVM), and supporting libraries.  They all run as micro-</w:t>
-      </w:r>
-      <w:r>
-        <w:t>instances</w:t>
-      </w:r>
-      <w:r>
-        <w:t xml:space="preserve"> or equivalent, and are bootstrapped with the </w:t>
-      </w:r>
-      <w:r>
-        <w:t>appropriate</w:t>
-      </w:r>
-      <w:r>
-        <w:t xml:space="preserve"> project information to begin to participate as an overlay network node.  While EC2 and Rackspace Server infrastructures are infrastructure-as-a-cloud (IaaS) offerings supporting virtual machine instances of various types, Amazon S3 is a simple key-value store.  </w:t>
-      </w:r>
-      <w:r>
-        <w:lastRenderedPageBreak/>
-        <w:t xml:space="preserve">Running with REST </w:t>
-      </w:r>
-      <w:r>
-        <w:t>semantics</w:t>
-      </w:r>
-      <w:r>
-        <w:t xml:space="preserve"> over HTTP, S3 stores arbitrary documents associated with specific keys in buckets.  </w:t>
-      </w:r>
-      <w:r>
-        <w:t>Any authorized participant can download these documents</w:t>
-      </w:r>
-      <w:r>
-        <w:t xml:space="preserve">, where </w:t>
-      </w:r>
-      <w:r>
-        <w:t>authorization</w:t>
-      </w:r>
-      <w:r>
-        <w:t xml:space="preserve"> state is proven by </w:t>
-      </w:r>
-      <w:r>
-        <w:t>possession</w:t>
-      </w:r>
-      <w:r>
-        <w:t xml:space="preserve"> of a secret key.  In this way, we can store the global configuration of a specific overlay network in a single location from which every node can access </w:t>
-      </w:r>
-      <w:r>
-        <w:t>information</w:t>
-      </w:r>
-      <w:r>
-        <w:t xml:space="preserve"> with respect to their pending role and needed </w:t>
-      </w:r>
-      <w:r>
-        <w:t>configuration</w:t>
-      </w:r>
-      <w:r>
-        <w:t xml:space="preserve"> information.  Likewise, all overlay network state can also be saved to centralized buckets for later analysis.  Finally, Github is a centralized source code repository used to share code between all participating nodes.  Prior to each content network instantiation, each node checks the repository for updates, and downloads them if they exist.</w:t>
-      </w:r>
-    </w:p>
-    <w:p>
-      <w:pPr>
-        <w:ind w:firstLine="720"/>
-        <w:jc w:val="both"/>
-      </w:pPr>
-      <w:r>
-        <w:t>All data saved within S3 is serialized in a text-based data serialization language known as YAML.  YAML is a widely supported hierarchical data representation language with support within the Ruby core platform.  This enables us easily serialize Ruby-native data structures to text-based representations for storage within S3.  More importantly, it simplifies post-experimental data analysis as any information logged to the centralized logging system during a given experimental run can be easily read and analyzed after the fact.</w:t>
-      </w:r>
-      <w:r>
-        <w:t xml:space="preserve">  W</w:t>
-      </w:r>
-      <w:r>
-        <w:t xml:space="preserve">e use Capistrano </w:t>
-      </w:r>
-      <w:r>
-        <w:t>t</w:t>
-      </w:r>
-      <w:r>
-        <w:t>o manage a</w:t>
-      </w:r>
-      <w:r>
-        <w:t>nd initialize overlay nodes</w:t>
-      </w:r>
-      <w:r>
-        <w:t xml:space="preserve">.  Capistrano is a distributed deployment system initially used to manage large clusters of Ruby-on-Rails systems.  It has since expanded into a general-purpose distributed deployment toolchain, tightly </w:t>
-      </w:r>
-      <w:r>
-        <w:t>integrated</w:t>
-      </w:r>
-      <w:r>
-        <w:t xml:space="preserve"> with Git.  This allows us to bootstrap different configurations of networks from a single command-and-control node simply and efficiently.</w:t>
-      </w:r>
-    </w:p>
-    <w:p>
-      <w:pPr>
-        <w:ind w:firstLine="720"/>
-        <w:jc w:val="both"/>
-      </w:pPr>
-      <w:r>
-        <w:t>The unique strength of this system is enabling dynamic distributed content control.  This includes information retraction, redaction, protection, and secure routing.  Information retraction involves quickly removing a user's access to sensitive data.  Redaction addresses simple data removal, while protection would operationally involve applying encryption layers of increasing strength based on operational demands.  Finally, secure routing would provide the ability to send data over a more secure link if such a link is available and required.</w:t>
-      </w:r>
-    </w:p>
-    <w:p>
-      <w:pPr>
-        <w:jc w:val="center"/>
-      </w:pPr>
-      <w:r>
         <w:rPr>
           <w:noProof/>
         </w:rPr>
         <w:drawing>
-          <wp:inline distT="0" distB="0" distL="0" distR="0" wp14:anchorId="77191B30" wp14:editId="1934EB96">
-            <wp:extent cx="3088549" cy="2393174"/>
-            <wp:effectExtent l="0" t="0" r="10795" b="0"/>
-            <wp:docPr id="14" name="Picture 14"/>
-            <wp:cNvGraphicFramePr>
-              <a:graphicFrameLocks xmlns:a="http://schemas.openxmlformats.org/drawingml/2006/main" noChangeAspect="1"/>
-            </wp:cNvGraphicFramePr>
-            <a:graphic xmlns:a="http://schemas.openxmlformats.org/drawingml/2006/main">
-              <a:graphicData uri="http://schemas.openxmlformats.org/drawingml/2006/picture">
-                <pic:pic xmlns:pic="http://schemas.openxmlformats.org/drawingml/2006/picture">
-                  <pic:nvPicPr>
-                    <pic:cNvPr id="0" name="overall-view.pdf"/>
-                    <pic:cNvPicPr/>
-                  </pic:nvPicPr>
-                  <pic:blipFill>
-                    <a:blip r:embed="rId17">
-                      <a:extLst>
-                        <a:ext uri="{28A0092B-C50C-407E-A947-70E740481C1C}">
-                          <a14:useLocalDpi xmlns:a14="http://schemas.microsoft.com/office/drawing/2010/main" val="0"/>
-                        </a:ext>
-                      </a:extLst>
-                    </a:blip>
-                    <a:stretch>
-                      <a:fillRect/>
-                    </a:stretch>
-                  </pic:blipFill>
-                  <pic:spPr>
-                    <a:xfrm>
-                      <a:off x="0" y="0"/>
-                      <a:ext cx="3088549" cy="2393174"/>
-                    </a:xfrm>
-                    <a:prstGeom prst="rect">
-                      <a:avLst/>
-                    </a:prstGeom>
-                  </pic:spPr>
-                </pic:pic>
-              </a:graphicData>
-            </a:graphic>
-          </wp:inline>
-        </w:drawing>
-      </w:r>
-    </w:p>
-    <w:p>
-      <w:pPr>
-        <w:jc w:val="center"/>
-      </w:pPr>
-      <w:r>
-        <w:rPr>
-          <w:lang w:val="id-ID"/>
-        </w:rPr>
-        <w:t>Figure 7</w:t>
-      </w:r>
-      <w:r>
-        <w:rPr>
-          <w:lang w:val="id-ID"/>
-        </w:rPr>
-        <w:t>.</w:t>
-      </w:r>
-      <w:r>
-        <w:t xml:space="preserve">  Envisioned Network Node Interaction</w:t>
-      </w:r>
-    </w:p>
-    <w:p>
-      <w:pPr>
-        <w:jc w:val="both"/>
-      </w:pPr>
-    </w:p>
-    <w:p>
-      <w:pPr>
-        <w:ind w:firstLine="720"/>
-        <w:jc w:val="both"/>
-      </w:pPr>
-      <w:r>
-        <w:t>In this system information retraction involves changing the execution context such that access for a given user, perhaps even on a specific device, is removed.  This context then propagates through the information network and attached clients.  This is useful when a given user, say a coalition partner, is suddenly considered compromised and can no longer be allowed access to sensitive information.  Likewise, a specific user's system may likewise be compromised and be forbidden access to specific information.</w:t>
-      </w:r>
-    </w:p>
-    <w:p>
-      <w:pPr>
-        <w:ind w:firstLine="720"/>
-        <w:jc w:val="both"/>
-      </w:pPr>
-      <w:r>
-        <w:t>Information redaction is generally used when a user simply does not have authorization for a specific section of content, generally within a larger document. In these cases, that information and related policy metadata are simply removed from any query responses.  Likewise, information protection also addresses specific subsections of information in a larger document, but unlike redaction, a user is in these cases authorized to access information, but one of the links over which the information must travel is not authorized to transmit specific sensitive information.  In these cases that information can be encrypted with appropriately strong encryption to allow for more secure information transmission.</w:t>
-      </w:r>
-    </w:p>
-    <w:p>
-      <w:pPr>
-        <w:ind w:firstLine="720"/>
-        <w:jc w:val="both"/>
-      </w:pPr>
-      <w:r>
-        <w:t>Finally, secure routing use directly addresses the ability to select communication links based on information content.  In these situations, a network has more than one path over which to return content.  Furthermore, these multiple paths have different characteristics providing different levels of service.  The system, based on rules contained in a policy and the current context can then select communication links of different security levels when returning content</w:t>
-      </w:r>
-      <w:r>
-        <w:t>.</w:t>
-      </w:r>
-    </w:p>
-    <w:p>
-      <w:pPr>
-        <w:ind w:firstLine="720"/>
-        <w:jc w:val="both"/>
-      </w:pPr>
-      <w:r>
-        <w:lastRenderedPageBreak/>
-        <w:t>The user interface subsystem</w:t>
-      </w:r>
-      <w:r>
-        <w:t xml:space="preserve"> </w:t>
-      </w:r>
-      <w:r>
-        <w:t xml:space="preserve">shown in Figure 7 </w:t>
-      </w:r>
-      <w:r>
-        <w:t>we use to drive typical use</w:t>
-      </w:r>
-      <w:r>
-        <w:t xml:space="preserve"> processes requests and returns information from both Google Maps and the content network based on those requests.  Technically, it is based on the latest version of Ruby on Rails (RoR) using standard RoR configuration conventions running on top of Ruby 1.9.*.  We use Rake for deployment, and Gem for component installation.  We use Bundler to maintain consistent application dependency state and RVM to manage Ruby virtual machine versions.  HTML 5 interface elements are defined using </w:t>
-      </w:r>
-      <w:r>
-        <w:t>Syntactically Awesome Stylesheets (</w:t>
-      </w:r>
-      <w:r>
-        <w:t>SASS</w:t>
-      </w:r>
-      <w:r>
-        <w:t>)</w:t>
-      </w:r>
-      <w:r>
-        <w:t xml:space="preserve"> and </w:t>
-      </w:r>
-      <w:r>
-        <w:t>HTML Abstraction Markup Language (</w:t>
-      </w:r>
-      <w:r>
-        <w:t>HAML</w:t>
-      </w:r>
-      <w:r>
-        <w:t>)</w:t>
-      </w:r>
-      <w:r>
-        <w:t>.</w:t>
-      </w:r>
-    </w:p>
-    <w:p>
-      <w:pPr>
-        <w:ind w:firstLine="720"/>
-        <w:jc w:val="both"/>
-      </w:pPr>
-      <w:r>
-        <w:t>The content network can be configured to run as an HTTP overlay system using HTTP routers and nodes or in a peer-to-peer configuration.  In either case, queries can be submitted to the network from a</w:t>
-      </w:r>
-      <w:r>
-        <w:t xml:space="preserve">ny one of the constituent nodes.  In hierarchical networks, </w:t>
-      </w:r>
-      <w:r>
-        <w:t>routers do not store data; rather, they focus solely on routing queries through a network.  After initial submission, queries propagate throughout the network based on use</w:t>
-      </w:r>
-      <w:r>
-        <w:t>r-submitted search parameters.</w:t>
-      </w:r>
-    </w:p>
-    <w:p>
-      <w:pPr>
-        <w:jc w:val="both"/>
-      </w:pPr>
-      <w:r>
-        <w:rPr>
-          <w:noProof/>
-        </w:rPr>
-        <w:drawing>
-          <wp:inline distT="0" distB="0" distL="0" distR="0" wp14:anchorId="53340F65" wp14:editId="0F3F821E">
+          <wp:inline distT="0" distB="0" distL="0" distR="0" wp14:anchorId="780B8F91" wp14:editId="6E8FA063">
             <wp:extent cx="5580380" cy="3168015"/>
             <wp:effectExtent l="0" t="0" r="7620" b="6985"/>
             <wp:docPr id="16" name="Picture 16"/>
@@ -4651,7 +4533,7 @@
                     <pic:cNvPicPr/>
                   </pic:nvPicPr>
                   <pic:blipFill>
-                    <a:blip r:embed="rId18">
+                    <a:blip r:embed="rId17">
                       <a:extLst>
                         <a:ext uri="{28A0092B-C50C-407E-A947-70E740481C1C}">
                           <a14:useLocalDpi xmlns:a14="http://schemas.microsoft.com/office/drawing/2010/main" val="0"/>
@@ -4686,7 +4568,7 @@
         <w:rPr>
           <w:lang w:val="id-ID"/>
         </w:rPr>
-        <w:t>Figure 8</w:t>
+        <w:t>Figure 7</w:t>
       </w:r>
       <w:r>
         <w:rPr>
@@ -4709,25 +4591,121 @@
         <w:jc w:val="both"/>
       </w:pPr>
       <w:r>
-        <w:t>In both configurations, the common functional flow is built around responding to content queries with information of appropriate sensitivity for a given qu</w:t>
-      </w:r>
-      <w:r>
-        <w:t>ery context, as shown in Figure</w:t>
-      </w:r>
-      <w:r>
-        <w:t xml:space="preserve"> </w:t>
-      </w:r>
-      <w:r>
-        <w:t xml:space="preserve">8.  </w:t>
-      </w:r>
-      <w:r>
-        <w:t xml:space="preserve">In general, </w:t>
-      </w:r>
-      <w:r>
-        <w:t>applications accessing the content network</w:t>
-      </w:r>
-      <w:r>
-        <w:t xml:space="preserve"> are designed with a layered perspective, with an application layer fielding initial requests, a protocol-agnostic domain layer that manages query responses, and an infrastructure layer that contains specific required libraries and other technical artifacts.  In these systems, the application layer handles HTTP protocol issues, translating requests from the lingua franca of HTTP into the domain language reflected in the domain layer.  The infrastructure layer consists of various data management technologies called upon by the domain layer when needed.</w:t>
+        <w:lastRenderedPageBreak/>
+        <w:t>The specific technical components are EC2</w:t>
+      </w:r>
+      <w:r>
+        <w:t>, S3</w:t>
+      </w:r>
+      <w:r>
+        <w:t xml:space="preserve">, Rackspace Servers, and </w:t>
+      </w:r>
+      <w:proofErr w:type="spellStart"/>
+      <w:r>
+        <w:t>GitHub</w:t>
+      </w:r>
+      <w:proofErr w:type="spellEnd"/>
+      <w:r>
+        <w:t xml:space="preserve">.  Both EC2 and Rackspace nodes are Ubuntu virtual machines, albeit at different versions, as we run Ubuntu version 11.04 in Rackspace and Ubuntu Version 12.04 in Amazon's infrastructures.  These systems are provisioned with </w:t>
+      </w:r>
+      <w:proofErr w:type="spellStart"/>
+      <w:r>
+        <w:t>Git</w:t>
+      </w:r>
+      <w:proofErr w:type="spellEnd"/>
+      <w:r>
+        <w:t>, Ruby, the Ruby Version Manager (RVM), and supporting libraries.  They all run as micro-</w:t>
+      </w:r>
+      <w:r>
+        <w:t>instances</w:t>
+      </w:r>
+      <w:r>
+        <w:t xml:space="preserve"> or equivalent, and are bootstrapped with the </w:t>
+      </w:r>
+      <w:r>
+        <w:t>appropriate</w:t>
+      </w:r>
+      <w:r>
+        <w:t xml:space="preserve"> project information to begin to participate as an overlay network node.  While EC2 and Rackspace Server infrastructures are infrastructure-as-a-cloud (</w:t>
+      </w:r>
+      <w:proofErr w:type="spellStart"/>
+      <w:r>
+        <w:t>IaaS</w:t>
+      </w:r>
+      <w:proofErr w:type="spellEnd"/>
+      <w:r>
+        <w:t xml:space="preserve">) offerings supporting virtual machine instances of various types, Amazon S3 is a simple key-value store.  Running with REST </w:t>
+      </w:r>
+      <w:r>
+        <w:t>semantics</w:t>
+      </w:r>
+      <w:r>
+        <w:t xml:space="preserve"> over HTTP, S3 stores arbitrary documents associated with specific keys in buckets.  </w:t>
+      </w:r>
+      <w:r>
+        <w:t>Any authorized participant can download these documents</w:t>
+      </w:r>
+      <w:r>
+        <w:t xml:space="preserve">, where </w:t>
+      </w:r>
+      <w:r>
+        <w:t>authorization</w:t>
+      </w:r>
+      <w:r>
+        <w:t xml:space="preserve"> state is proven by </w:t>
+      </w:r>
+      <w:r>
+        <w:t>possession</w:t>
+      </w:r>
+      <w:r>
+        <w:t xml:space="preserve"> of a secret key.  In this way, we can store the global configuration of a specific overlay network in a single location from which every node can access </w:t>
+      </w:r>
+      <w:r>
+        <w:t>information</w:t>
+      </w:r>
+      <w:r>
+        <w:t xml:space="preserve"> with respect to their pending role and needed </w:t>
+      </w:r>
+      <w:r>
+        <w:t>configuration</w:t>
+      </w:r>
+      <w:r>
+        <w:t xml:space="preserve"> information.  Likewise, all overlay network state can also be saved to centralized buckets for later analysis.  Finally, </w:t>
+      </w:r>
+      <w:proofErr w:type="spellStart"/>
+      <w:r>
+        <w:t>Github</w:t>
+      </w:r>
+      <w:proofErr w:type="spellEnd"/>
+      <w:r>
+        <w:t xml:space="preserve"> is a centralized source code repository used to share code between all participating nodes.  Prior to each content network instantiation, each node checks the repository for updates, and downloads them if they exist.</w:t>
+      </w:r>
+      <w:r>
+        <w:t xml:space="preserve">  </w:t>
+      </w:r>
+      <w:r>
+        <w:t xml:space="preserve">All data saved within S3 is serialized in a text-based data serialization language known as YAML.  YAML is a widely supported hierarchical data representation language with support within the Ruby core platform.  This enables us easily serialize Ruby-native data structures to text-based representations for storage within S3. </w:t>
+      </w:r>
+      <w:r>
+        <w:t>W</w:t>
+      </w:r>
+      <w:r>
+        <w:t xml:space="preserve">e use Capistrano </w:t>
+      </w:r>
+      <w:r>
+        <w:t>t</w:t>
+      </w:r>
+      <w:r>
+        <w:t>o manage a</w:t>
+      </w:r>
+      <w:r>
+        <w:t>nd initialize overlay nodes</w:t>
+      </w:r>
+      <w:r>
+        <w:t xml:space="preserve">, which </w:t>
+      </w:r>
+      <w:r>
+        <w:t>allows us to bootstrap different configurations of networks from a single command-and-control node simply and efficiently.</w:t>
       </w:r>
     </w:p>
     <w:p>
@@ -4736,151 +4714,325 @@
         <w:jc w:val="both"/>
       </w:pPr>
       <w:r>
-        <w:t>Figure 8 also</w:t>
-      </w:r>
-      <w:r>
-        <w:t xml:space="preserve"> highlights communication ordering within components in a hierarchical content network and also shows the functional components within the system.  From a communication perspective, requests come in through the application layer and are then handed off for processing to the domain layer.  The domain layer retrieves the current context and is responsible for query dispatch (in the case of a router) or data </w:t>
-      </w:r>
-      <w:r>
-        <w:t>responses</w:t>
-      </w:r>
-      <w:r>
-        <w:t xml:space="preserve"> (in the case of a node) that are managed according to the current environmental context.</w:t>
+        <w:t>The unique strength of this system is enabling dynamic distributed content control.  This includes information retraction, redaction, protection, and secure routing.  Information retraction involves quickly removing a user's access to sensitive data.  Redaction addresses simple data removal, while protection would operationally involve applying encryption layers of increasing strength based on operational demands.  Finally, secure routing would provide the ability to send data over a more secure link if such a link is available and required.</w:t>
       </w:r>
     </w:p>
     <w:p>
       <w:pPr>
+        <w:ind w:left="720"/>
+        <w:jc w:val="both"/>
+        <w:rPr>
+          <w:b/>
+        </w:rPr>
+      </w:pPr>
+      <w:r>
+        <w:rPr>
+          <w:noProof/>
+        </w:rPr>
+        <w:drawing>
+          <wp:inline distT="0" distB="0" distL="0" distR="0" wp14:anchorId="0E0A7F44" wp14:editId="43C103BB">
+            <wp:extent cx="4572000" cy="2743200"/>
+            <wp:effectExtent l="0" t="0" r="0" b="0"/>
+            <wp:docPr id="25" name="Chart 25"/>
+            <wp:cNvGraphicFramePr/>
+            <a:graphic xmlns:a="http://schemas.openxmlformats.org/drawingml/2006/main">
+              <a:graphicData uri="http://schemas.openxmlformats.org/drawingml/2006/chart">
+                <c:chart xmlns:c="http://schemas.openxmlformats.org/drawingml/2006/chart" xmlns:r="http://schemas.openxmlformats.org/officeDocument/2006/relationships" r:id="rId18"/>
+              </a:graphicData>
+            </a:graphic>
+          </wp:inline>
+        </w:drawing>
+      </w:r>
+    </w:p>
+    <w:p>
+      <w:pPr>
+        <w:jc w:val="center"/>
+      </w:pPr>
+      <w:r>
+        <w:t>F</w:t>
+      </w:r>
+      <w:r>
+        <w:t>igure 8</w:t>
+      </w:r>
+      <w:r>
+        <w:t>. Amazon Timing Results</w:t>
+      </w:r>
+    </w:p>
+    <w:p>
+      <w:pPr>
+        <w:jc w:val="both"/>
+      </w:pPr>
+    </w:p>
+    <w:p>
+      <w:pPr>
         <w:ind w:firstLine="720"/>
         <w:jc w:val="both"/>
       </w:pPr>
       <w:r>
-        <w:t xml:space="preserve">The primary components in the router and node systems' application layer are small adapters intended to translate between HTTP protocols </w:t>
-      </w:r>
-      <w:r>
-        <w:t>and domain components.  They  include the Context Manager Service (ctx_mgr_s),  the Node Service (node_s), Router Service (router_s), and Dispatch Service (dispatch_S).  They use specific domain components:</w:t>
+        <w:t>In this system information retraction involves changing the execution context such that access for a given user, perhaps even on a specific device, is removed.  This context then propagates through the information network and attached clients.  This is useful when a given user, say a coalition partner, is suddenly considered compromised and can no longer be allowed access to sensitive information.  Likewise, a specific user's system may likewise be compromised and be forbidden access to specific information.</w:t>
       </w:r>
     </w:p>
     <w:p>
       <w:pPr>
+        <w:ind w:firstLine="720"/>
         <w:jc w:val="both"/>
       </w:pPr>
+      <w:r>
+        <w:t>Information redaction is generally used when a user simply does not have authorization for a specific section of content, generally within a larger document. In these cases, that information and related policy metadata are simply removed from any query responses.  Likewise, information protection also addresses specific subsections of information in a larger document, but unlike redaction, a user is in these cases authorized to access information, but one of the links over which the information must travel is not authorized to transmit specific sensitive information.  In these cases that information can be encrypted with appropriately strong encryption to allow for more secure information transmission.</w:t>
+      </w:r>
     </w:p>
     <w:p>
       <w:pPr>
-        <w:pStyle w:val="ListParagraph"/>
+        <w:ind w:firstLine="720"/>
         <w:jc w:val="both"/>
       </w:pPr>
       <w:r>
-        <w:rPr>
-          <w:b/>
-        </w:rPr>
-        <w:t>Context Manager (ctx</w:t>
-      </w:r>
-      <w:r>
-        <w:rPr>
-          <w:b/>
-        </w:rPr>
-        <w:t>_mgr)</w:t>
-      </w:r>
-      <w:r>
-        <w:rPr>
-          <w:b/>
-        </w:rPr>
-        <w:t xml:space="preserve"> </w:t>
-      </w:r>
-      <w:r>
-        <w:t>–</w:t>
-      </w:r>
-      <w:r>
-        <w:t xml:space="preserve">Retrieves </w:t>
-      </w:r>
-      <w:r>
-        <w:t xml:space="preserve">the most current contextual information </w:t>
-      </w:r>
-      <w:r>
-        <w:t>about the network</w:t>
+        <w:lastRenderedPageBreak/>
+        <w:t>Finally, secure routing use directly addresses the ability to select communication links based on information content.  In these situations, a network has more than one path over which to return content.  Furthermore, these multiple paths have different characteristics providing different levels of service.  The system, based on rules contained in a policy and the current context can then select communication links of different security levels when returning content</w:t>
+      </w:r>
+      <w:r>
+        <w:t>.</w:t>
       </w:r>
     </w:p>
     <w:p>
       <w:pPr>
-        <w:pStyle w:val="ListParagraph"/>
+        <w:ind w:firstLine="720"/>
         <w:jc w:val="both"/>
       </w:pPr>
       <w:r>
-        <w:rPr>
-          <w:b/>
-        </w:rPr>
-        <w:t>Node (node)</w:t>
-      </w:r>
-      <w:r>
-        <w:t xml:space="preserve"> – </w:t>
-      </w:r>
-      <w:r>
-        <w:t>Processes and responds to content requests</w:t>
+        <w:t>The</w:t>
+      </w:r>
+      <w:r>
+        <w:t xml:space="preserve"> functional flow is built around responding to content queries with information of appropriate sensitivity for a given qu</w:t>
+      </w:r>
+      <w:r>
+        <w:t>ery context, as shown in Figure</w:t>
+      </w:r>
+      <w:r>
+        <w:t xml:space="preserve"> </w:t>
+      </w:r>
+      <w:r>
+        <w:t xml:space="preserve">8.  </w:t>
+      </w:r>
+      <w:r>
+        <w:t xml:space="preserve">In general, </w:t>
+      </w:r>
+      <w:r>
+        <w:t>applications accessing the content network</w:t>
+      </w:r>
+      <w:r>
+        <w:t xml:space="preserve"> are designed with a layered perspective, with an application layer fielding initial requests, a protocol-agnostic domain layer that manages query responses, and an infrastructure layer that contains specific required libraries and other technical artifacts.  In these systems, the application layer handles HTTP protocol issues, translating requests from the lingua franca of HTTP into the domain language reflected in the domain layer.  The infrastructure layer consists of various data management technologies called upon by the domain layer when needed.</w:t>
       </w:r>
     </w:p>
     <w:p>
       <w:pPr>
-        <w:pStyle w:val="ListParagraph"/>
+        <w:ind w:firstLine="720"/>
         <w:jc w:val="both"/>
       </w:pPr>
       <w:r>
-        <w:rPr>
-          <w:b/>
-        </w:rPr>
-        <w:t>Usage Management Mechanism (umm)</w:t>
-      </w:r>
-      <w:r>
-        <w:t xml:space="preserve"> – </w:t>
-      </w:r>
-      <w:r>
-        <w:t>Makes usage decisions over content</w:t>
+        <w:t>Figure 7</w:t>
+      </w:r>
+      <w:r>
+        <w:t xml:space="preserve"> also</w:t>
+      </w:r>
+      <w:r>
+        <w:t xml:space="preserve"> highlights communication ordering within components in a hierarchical content network and also shows the functional components within the system.  From a communication perspective, requests come in through the application layer and are then handed off for processing to the domain layer.  The domain layer retrieves the current context and is responsible for query dispatch (in the case of a router) or data </w:t>
+      </w:r>
+      <w:r>
+        <w:t>responses</w:t>
+      </w:r>
+      <w:r>
+        <w:t xml:space="preserve"> (in the case of a node) that are managed according to the current environmental context.</w:t>
       </w:r>
     </w:p>
     <w:p>
       <w:pPr>
-        <w:pStyle w:val="ListParagraph"/>
+        <w:ind w:firstLine="720"/>
         <w:jc w:val="both"/>
       </w:pPr>
       <w:r>
         <w:rPr>
-          <w:b/>
-        </w:rPr>
-        <w:t>Router (router)</w:t>
-      </w:r>
-      <w:r>
-        <w:t xml:space="preserve"> – </w:t>
-      </w:r>
-      <w:r>
-        <w:t>Routes content requests through the network</w:t>
+          <w:noProof/>
+        </w:rPr>
+        <w:drawing>
+          <wp:inline distT="0" distB="0" distL="0" distR="0" wp14:anchorId="46A1ACBA" wp14:editId="436C3376">
+            <wp:extent cx="4572000" cy="2743200"/>
+            <wp:effectExtent l="0" t="0" r="0" b="0"/>
+            <wp:docPr id="26" name="Chart 26"/>
+            <wp:cNvGraphicFramePr/>
+            <a:graphic xmlns:a="http://schemas.openxmlformats.org/drawingml/2006/main">
+              <a:graphicData uri="http://schemas.openxmlformats.org/drawingml/2006/chart">
+                <c:chart xmlns:c="http://schemas.openxmlformats.org/drawingml/2006/chart" xmlns:r="http://schemas.openxmlformats.org/officeDocument/2006/relationships" r:id="rId19"/>
+              </a:graphicData>
+            </a:graphic>
+          </wp:inline>
+        </w:drawing>
       </w:r>
     </w:p>
     <w:p>
       <w:pPr>
-        <w:pStyle w:val="ListParagraph"/>
-        <w:jc w:val="both"/>
-      </w:pPr>
-      <w:r>
-        <w:rPr>
-          <w:b/>
-        </w:rPr>
-        <w:t>Dispatcher (dispatch)</w:t>
-      </w:r>
-      <w:r>
-        <w:t xml:space="preserve"> – </w:t>
-      </w:r>
-      <w:r>
-        <w:t>Dispatches requests to known components</w:t>
+        <w:jc w:val="center"/>
+      </w:pPr>
+      <w:r>
+        <w:t>Figure 9. Rackspace Timing Results</w:t>
       </w:r>
     </w:p>
     <w:p>
       <w:pPr>
+        <w:jc w:val="both"/>
+      </w:pPr>
+    </w:p>
+    <w:p>
+      <w:pPr>
         <w:ind w:firstLine="720"/>
         <w:jc w:val="both"/>
       </w:pPr>
       <w:r>
-        <w:lastRenderedPageBreak/>
-        <w:t>Finally, the sole infrastructure component</w:t>
+        <w:t xml:space="preserve">The primary components in the router and node systems' application layer are small adapters intended to translate between HTTP protocols </w:t>
+      </w:r>
+      <w:r>
+        <w:t xml:space="preserve">and domain components.  </w:t>
+      </w:r>
+      <w:proofErr w:type="gramStart"/>
+      <w:r>
+        <w:t>They  include</w:t>
+      </w:r>
+      <w:proofErr w:type="gramEnd"/>
+      <w:r>
+        <w:t xml:space="preserve"> the Context Manager Service (</w:t>
+      </w:r>
+      <w:proofErr w:type="spellStart"/>
+      <w:r>
+        <w:t>ctx_mgr_s</w:t>
+      </w:r>
+      <w:proofErr w:type="spellEnd"/>
+      <w:r>
+        <w:t>),  the Node Service (</w:t>
+      </w:r>
+      <w:proofErr w:type="spellStart"/>
+      <w:r>
+        <w:t>node_s</w:t>
+      </w:r>
+      <w:proofErr w:type="spellEnd"/>
+      <w:r>
+        <w:t>), Router Service (</w:t>
+      </w:r>
+      <w:proofErr w:type="spellStart"/>
+      <w:r>
+        <w:t>router_s</w:t>
+      </w:r>
+      <w:proofErr w:type="spellEnd"/>
+      <w:r>
+        <w:t>), and Dispatch Service (</w:t>
+      </w:r>
+      <w:proofErr w:type="spellStart"/>
+      <w:r>
+        <w:t>dispatch_S</w:t>
+      </w:r>
+      <w:proofErr w:type="spellEnd"/>
+      <w:r>
+        <w:t xml:space="preserve">).  They use specific domain </w:t>
+      </w:r>
+      <w:r>
+        <w:t>components.</w:t>
+      </w:r>
+      <w:r>
+        <w:t xml:space="preserve">  The </w:t>
+      </w:r>
+      <w:r>
+        <w:t>Context Manager (</w:t>
+      </w:r>
+      <w:proofErr w:type="spellStart"/>
+      <w:r>
+        <w:t>ctx</w:t>
+      </w:r>
+      <w:r>
+        <w:t>_mgr</w:t>
+      </w:r>
+      <w:proofErr w:type="spellEnd"/>
+      <w:r>
+        <w:t>)</w:t>
+      </w:r>
+      <w:r>
+        <w:rPr>
+          <w:b/>
+        </w:rPr>
+        <w:t xml:space="preserve"> </w:t>
+      </w:r>
+      <w:r>
+        <w:t>r</w:t>
+      </w:r>
+      <w:r>
+        <w:t xml:space="preserve">etrieves </w:t>
+      </w:r>
+      <w:r>
+        <w:t xml:space="preserve">the most current contextual information </w:t>
+      </w:r>
+      <w:r>
+        <w:t>about the network</w:t>
+      </w:r>
+      <w:r>
+        <w:t xml:space="preserve">.  A </w:t>
+      </w:r>
+      <w:r>
+        <w:t>Node (node)</w:t>
+      </w:r>
+      <w:r>
+        <w:t xml:space="preserve"> </w:t>
+      </w:r>
+      <w:r>
+        <w:t>p</w:t>
+      </w:r>
+      <w:r>
+        <w:t>rocesses and responds to content requests</w:t>
+      </w:r>
+      <w:r>
+        <w:t xml:space="preserve">.  The </w:t>
+      </w:r>
+      <w:r>
+        <w:t>Usage Management Mechanism (umm)</w:t>
+      </w:r>
+      <w:r>
+        <w:t xml:space="preserve"> m</w:t>
+      </w:r>
+      <w:r>
+        <w:t>akes usage decisions over content</w:t>
+      </w:r>
+      <w:r>
+        <w:t>.</w:t>
+      </w:r>
+      <w:r>
+        <w:t xml:space="preserve"> A </w:t>
+      </w:r>
+      <w:r>
+        <w:t>Router (router)</w:t>
+      </w:r>
+      <w:r>
+        <w:t xml:space="preserve"> r</w:t>
+      </w:r>
+      <w:r>
+        <w:t>outes content requests through the network</w:t>
+      </w:r>
+      <w:r>
+        <w:t xml:space="preserve">, and a </w:t>
+      </w:r>
+      <w:r>
+        <w:t>d</w:t>
+      </w:r>
+      <w:r>
+        <w:t>ispatcher (dispatch)</w:t>
+      </w:r>
+      <w:r>
+        <w:t xml:space="preserve"> d</w:t>
+      </w:r>
+      <w:r>
+        <w:t>ispatches requests to known components</w:t>
+      </w:r>
+      <w:r>
+        <w:t>.  T</w:t>
+      </w:r>
+      <w:r>
+        <w:t>he sole infrastructure component</w:t>
       </w:r>
       <w:r>
         <w:t xml:space="preserve"> is the </w:t>
@@ -4910,7 +5062,10 @@
         <w:t>uses</w:t>
       </w:r>
       <w:r>
-        <w:t xml:space="preserve"> attribute based mechanisms for usage management.  The policies defined over content must therefore consist of rules that address usage over an ontology of possible user attributes of concern.  We are specifically interested in a user's primary attributes: mission affiliation, clearance levels (both sensitivity and category), organization, and computational environment (consisting of both device and operating system).  We also make decisions with respect to usage based on a secondary attribute, need-to-use.</w:t>
+        <w:t xml:space="preserve"> attribute based mechanisms for usage management.  The policies defined over content must therefore consist of rules that address usage over an ontology of possible user attributes of concern.  We are specifically interested in a user's primary attributes: mission affiliation, clearance levels (both sensitivity and category), organization, and computational environment (consisting of both device and operating s</w:t>
+      </w:r>
+      <w:r>
+        <w:t>ystem).</w:t>
       </w:r>
     </w:p>
     <w:p>
@@ -4928,10 +5083,26 @@
         <w:t>specific mission in Domain A, ei</w:t>
       </w:r>
       <w:r>
-        <w:t>ther tropic_thunder or gallant</w:t>
-      </w:r>
-      <w:r>
-        <w:t>_entry, or both.  That user is also associated with a sensitivity value, either unclassified, secret, or top</w:t>
+        <w:t xml:space="preserve">ther </w:t>
+      </w:r>
+      <w:proofErr w:type="spellStart"/>
+      <w:r>
+        <w:t>tropic_thunder</w:t>
+      </w:r>
+      <w:proofErr w:type="spellEnd"/>
+      <w:r>
+        <w:t xml:space="preserve"> or </w:t>
+      </w:r>
+      <w:proofErr w:type="spellStart"/>
+      <w:r>
+        <w:t>gallant</w:t>
+      </w:r>
+      <w:r>
+        <w:t>_entry</w:t>
+      </w:r>
+      <w:proofErr w:type="spellEnd"/>
+      <w:r>
+        <w:t>, or both.  That user is also associated with a sensitivity value, either unclassified, secret, or top</w:t>
       </w:r>
       <w:r>
         <w:t xml:space="preserve"> </w:t>
@@ -4955,13 +5126,33 @@
         <w:t xml:space="preserve">  </w:t>
       </w:r>
       <w:r>
-        <w:t>Need-to-use decisions are based on the current context in tandem with mission and organizational affiliation.  We use attribute based control in these scenarios, in which we make access decisions based on the attributes of a requesting user rather than defined roles.</w:t>
+        <w:t xml:space="preserve">Need-to-use decisions are based on the current context in tandem with mission and organizational affiliation.  </w:t>
+      </w:r>
+      <w:r>
+        <w:lastRenderedPageBreak/>
+        <w:t xml:space="preserve">We use </w:t>
+      </w:r>
+      <w:proofErr w:type="gramStart"/>
+      <w:r>
+        <w:t>attribute based</w:t>
+      </w:r>
+      <w:proofErr w:type="gramEnd"/>
+      <w:r>
+        <w:t xml:space="preserve"> control in these scenarios, in which we make access decisions based on the attributes of a requesting user rather than defined roles.</w:t>
       </w:r>
       <w:r>
         <w:t xml:space="preserve">  </w:t>
       </w:r>
       <w:r>
-        <w:t>User attributes support defined policy elements.  Not every policy attribute has a corresponding user attribute as not all policy attributes are associated with users.  Some are associated with the user's environment, like operating system or device.</w:t>
+        <w:t xml:space="preserve">User attributes support defined policy elements.  Not every policy attribute has a corresponding user </w:t>
+      </w:r>
+      <w:proofErr w:type="gramStart"/>
+      <w:r>
+        <w:t>attribute</w:t>
+      </w:r>
+      <w:proofErr w:type="gramEnd"/>
+      <w:r>
+        <w:t xml:space="preserve"> as not all policy attributes are associated with users.  Some are associated with the user's environment, like operating system or device.</w:t>
       </w:r>
     </w:p>
     <w:p>
@@ -4973,10 +5164,42 @@
         <w:t xml:space="preserve">Policies are evaluated either via direct set membership or via membership in a category in an ordering.  Content can be affiliated with multiple sets with regard to set-oriented attributes.  Likewise, users can belong to multiple sets as well.  Both content and users will be associated with a single value from an ordering element, as that value is inclusive of lower values as well.  For example, a user can be </w:t>
       </w:r>
       <w:r>
-        <w:t>affiliated with both the tropic_thunder and gallant</w:t>
-      </w:r>
-      <w:r>
-        <w:t>_entry missions, but only one of the clearance values of uncleared, secret, or top secret.  In the case of clearance values, secret subsumes uncleared, so a user with a secret attribute set would be able to access any unclassified material.</w:t>
+        <w:t xml:space="preserve">affiliated with both the </w:t>
+      </w:r>
+      <w:proofErr w:type="spellStart"/>
+      <w:r>
+        <w:t>tropic_thunder</w:t>
+      </w:r>
+      <w:proofErr w:type="spellEnd"/>
+      <w:r>
+        <w:t xml:space="preserve"> and </w:t>
+      </w:r>
+      <w:proofErr w:type="spellStart"/>
+      <w:r>
+        <w:t>gallant</w:t>
+      </w:r>
+      <w:r>
+        <w:t>_entry</w:t>
+      </w:r>
+      <w:proofErr w:type="spellEnd"/>
+      <w:r>
+        <w:t xml:space="preserve"> missions, but only one of the clearance values of </w:t>
+      </w:r>
+      <w:proofErr w:type="spellStart"/>
+      <w:r>
+        <w:t>uncleared</w:t>
+      </w:r>
+      <w:proofErr w:type="spellEnd"/>
+      <w:r>
+        <w:t xml:space="preserve">, secret, or top secret.  In the case of clearance values, secret subsumes </w:t>
+      </w:r>
+      <w:proofErr w:type="spellStart"/>
+      <w:r>
+        <w:t>uncleared</w:t>
+      </w:r>
+      <w:proofErr w:type="spellEnd"/>
+      <w:r>
+        <w:t>, so a user with a secret attribute set would be able to access any unclassified material.</w:t>
       </w:r>
     </w:p>
     <w:p>
@@ -4990,596 +5213,29 @@
     </w:p>
     <w:p>
       <w:pPr>
+        <w:ind w:firstLine="720"/>
         <w:jc w:val="both"/>
-      </w:pPr>
-    </w:p>
-    <w:tbl>
-      <w:tblPr>
-        <w:tblStyle w:val="TableGrid"/>
-        <w:tblW w:w="7290" w:type="dxa"/>
-        <w:tblInd w:w="828" w:type="dxa"/>
-        <w:tblBorders>
-          <w:left w:val="none" w:sz="0" w:space="0" w:color="auto"/>
-          <w:right w:val="none" w:sz="0" w:space="0" w:color="auto"/>
-          <w:insideH w:val="none" w:sz="0" w:space="0" w:color="auto"/>
-          <w:insideV w:val="none" w:sz="0" w:space="0" w:color="auto"/>
-        </w:tblBorders>
-        <w:tblLook w:val="04A0" w:firstRow="1" w:lastRow="0" w:firstColumn="1" w:lastColumn="0" w:noHBand="0" w:noVBand="1"/>
-      </w:tblPr>
-      <w:tblGrid>
-        <w:gridCol w:w="7290"/>
-      </w:tblGrid>
-      <w:tr>
-        <w:tc>
-          <w:tcPr>
-            <w:tcW w:w="7290" w:type="dxa"/>
-          </w:tcPr>
-          <w:p>
-            <w:pPr>
-              <w:jc w:val="both"/>
-              <w:rPr>
-                <w:rFonts w:ascii="Arial Unicode MS" w:eastAsia="Arial Unicode MS" w:hAnsi="Arial Unicode MS" w:cs="Arial Unicode MS"/>
-                <w:b/>
-                <w:sz w:val="16"/>
-                <w:szCs w:val="16"/>
-              </w:rPr>
-            </w:pPr>
-          </w:p>
-          <w:p>
-            <w:pPr>
-              <w:jc w:val="both"/>
-              <w:rPr>
-                <w:rFonts w:ascii="Arial Unicode MS" w:eastAsia="Arial Unicode MS" w:hAnsi="Arial Unicode MS" w:cs="Arial Unicode MS"/>
-                <w:b/>
-                <w:sz w:val="16"/>
-                <w:szCs w:val="16"/>
-              </w:rPr>
-            </w:pPr>
-            <w:r>
-              <w:rPr>
-                <w:rFonts w:ascii="Arial Unicode MS" w:eastAsia="Arial Unicode MS" w:hAnsi="Arial Unicode MS" w:cs="Arial Unicode MS"/>
-                <w:b/>
-                <w:sz w:val="16"/>
-                <w:szCs w:val="16"/>
-              </w:rPr>
-              <w:t>policy_set {</w:t>
-            </w:r>
-          </w:p>
-        </w:tc>
-      </w:tr>
-      <w:tr>
-        <w:tc>
-          <w:tcPr>
-            <w:tcW w:w="7290" w:type="dxa"/>
-          </w:tcPr>
-          <w:p>
-            <w:pPr>
-              <w:jc w:val="both"/>
-              <w:rPr>
-                <w:rFonts w:ascii="Arial Unicode MS" w:eastAsia="Arial Unicode MS" w:hAnsi="Arial Unicode MS" w:cs="Arial Unicode MS"/>
-                <w:b/>
-                <w:sz w:val="16"/>
-                <w:szCs w:val="16"/>
-              </w:rPr>
-            </w:pPr>
-            <w:r>
-              <w:rPr>
-                <w:rFonts w:ascii="Arial Unicode MS" w:eastAsia="Arial Unicode MS" w:hAnsi="Arial Unicode MS" w:cs="Arial Unicode MS"/>
-                <w:b/>
-                <w:sz w:val="16"/>
-                <w:szCs w:val="16"/>
-              </w:rPr>
-              <w:t xml:space="preserve">  policy(:p1) {</w:t>
-            </w:r>
-          </w:p>
-        </w:tc>
-      </w:tr>
-      <w:tr>
-        <w:tc>
-          <w:tcPr>
-            <w:tcW w:w="7290" w:type="dxa"/>
-          </w:tcPr>
-          <w:p>
-            <w:pPr>
-              <w:jc w:val="both"/>
-              <w:rPr>
-                <w:rFonts w:ascii="Arial Unicode MS" w:eastAsia="Arial Unicode MS" w:hAnsi="Arial Unicode MS" w:cs="Arial Unicode MS"/>
-                <w:b/>
-                <w:sz w:val="16"/>
-                <w:szCs w:val="16"/>
-              </w:rPr>
-            </w:pPr>
-            <w:r>
-              <w:rPr>
-                <w:rFonts w:ascii="Arial Unicode MS" w:eastAsia="Arial Unicode MS" w:hAnsi="Arial Unicode MS" w:cs="Arial Unicode MS"/>
-                <w:b/>
-                <w:sz w:val="16"/>
-                <w:szCs w:val="16"/>
-              </w:rPr>
-              <w:t xml:space="preserve">    match :all</w:t>
-            </w:r>
-          </w:p>
-        </w:tc>
-      </w:tr>
-      <w:tr>
-        <w:tc>
-          <w:tcPr>
-            <w:tcW w:w="7290" w:type="dxa"/>
-          </w:tcPr>
-          <w:p>
-            <w:pPr>
-              <w:jc w:val="both"/>
-              <w:rPr>
-                <w:rFonts w:ascii="Arial Unicode MS" w:eastAsia="Arial Unicode MS" w:hAnsi="Arial Unicode MS" w:cs="Arial Unicode MS"/>
-                <w:b/>
-                <w:sz w:val="16"/>
-                <w:szCs w:val="16"/>
-              </w:rPr>
-            </w:pPr>
-            <w:r>
-              <w:rPr>
-                <w:rFonts w:ascii="Arial Unicode MS" w:eastAsia="Arial Unicode MS" w:hAnsi="Arial Unicode MS" w:cs="Arial Unicode MS"/>
-                <w:b/>
-                <w:sz w:val="16"/>
-                <w:szCs w:val="16"/>
-              </w:rPr>
-              <w:t xml:space="preserve">    rule(:mission_affiliation) { |x| x == :tropic_thunder }</w:t>
-            </w:r>
-          </w:p>
-        </w:tc>
-      </w:tr>
-      <w:tr>
-        <w:tc>
-          <w:tcPr>
-            <w:tcW w:w="7290" w:type="dxa"/>
-          </w:tcPr>
-          <w:p>
-            <w:pPr>
-              <w:jc w:val="both"/>
-              <w:rPr>
-                <w:rFonts w:ascii="Arial Unicode MS" w:eastAsia="Arial Unicode MS" w:hAnsi="Arial Unicode MS" w:cs="Arial Unicode MS"/>
-                <w:b/>
-                <w:sz w:val="16"/>
-                <w:szCs w:val="16"/>
-              </w:rPr>
-            </w:pPr>
-            <w:r>
-              <w:rPr>
-                <w:rFonts w:ascii="Arial Unicode MS" w:eastAsia="Arial Unicode MS" w:hAnsi="Arial Unicode MS" w:cs="Arial Unicode MS"/>
-                <w:b/>
-                <w:sz w:val="16"/>
-                <w:szCs w:val="16"/>
-              </w:rPr>
-              <w:t xml:space="preserve">    rule(:sensitivity) { |x| x == :top_secret }</w:t>
-            </w:r>
-          </w:p>
-        </w:tc>
-      </w:tr>
-      <w:tr>
-        <w:tc>
-          <w:tcPr>
-            <w:tcW w:w="7290" w:type="dxa"/>
-          </w:tcPr>
-          <w:p>
-            <w:pPr>
-              <w:jc w:val="both"/>
-              <w:rPr>
-                <w:rFonts w:ascii="Arial Unicode MS" w:eastAsia="Arial Unicode MS" w:hAnsi="Arial Unicode MS" w:cs="Arial Unicode MS"/>
-                <w:b/>
-                <w:sz w:val="16"/>
-                <w:szCs w:val="16"/>
-              </w:rPr>
-            </w:pPr>
-            <w:r>
-              <w:rPr>
-                <w:rFonts w:ascii="Arial Unicode MS" w:eastAsia="Arial Unicode MS" w:hAnsi="Arial Unicode MS" w:cs="Arial Unicode MS"/>
-                <w:b/>
-                <w:sz w:val="16"/>
-                <w:szCs w:val="16"/>
-              </w:rPr>
-              <w:t xml:space="preserve">  }</w:t>
-            </w:r>
-          </w:p>
-        </w:tc>
-      </w:tr>
-      <w:tr>
-        <w:tc>
-          <w:tcPr>
-            <w:tcW w:w="7290" w:type="dxa"/>
-          </w:tcPr>
-          <w:p>
-            <w:pPr>
-              <w:jc w:val="both"/>
-              <w:rPr>
-                <w:rFonts w:ascii="Arial Unicode MS" w:eastAsia="Arial Unicode MS" w:hAnsi="Arial Unicode MS" w:cs="Arial Unicode MS"/>
-                <w:b/>
-                <w:sz w:val="16"/>
-                <w:szCs w:val="16"/>
-              </w:rPr>
-            </w:pPr>
-          </w:p>
-        </w:tc>
-      </w:tr>
-      <w:tr>
-        <w:tc>
-          <w:tcPr>
-            <w:tcW w:w="7290" w:type="dxa"/>
-          </w:tcPr>
-          <w:p>
-            <w:pPr>
-              <w:jc w:val="both"/>
-              <w:rPr>
-                <w:rFonts w:ascii="Arial Unicode MS" w:eastAsia="Arial Unicode MS" w:hAnsi="Arial Unicode MS" w:cs="Arial Unicode MS"/>
-                <w:b/>
-                <w:sz w:val="16"/>
-                <w:szCs w:val="16"/>
-              </w:rPr>
-            </w:pPr>
-            <w:r>
-              <w:rPr>
-                <w:rFonts w:ascii="Arial Unicode MS" w:eastAsia="Arial Unicode MS" w:hAnsi="Arial Unicode MS" w:cs="Arial Unicode MS"/>
-                <w:b/>
-                <w:sz w:val="16"/>
-                <w:szCs w:val="16"/>
-              </w:rPr>
-              <w:t xml:space="preserve">  policy(:p2) {</w:t>
-            </w:r>
-          </w:p>
-        </w:tc>
-      </w:tr>
-      <w:tr>
-        <w:tc>
-          <w:tcPr>
-            <w:tcW w:w="7290" w:type="dxa"/>
-          </w:tcPr>
-          <w:p>
-            <w:pPr>
-              <w:jc w:val="both"/>
-              <w:rPr>
-                <w:rFonts w:ascii="Arial Unicode MS" w:eastAsia="Arial Unicode MS" w:hAnsi="Arial Unicode MS" w:cs="Arial Unicode MS"/>
-                <w:b/>
-                <w:sz w:val="16"/>
-                <w:szCs w:val="16"/>
-              </w:rPr>
-            </w:pPr>
-            <w:r>
-              <w:rPr>
-                <w:rFonts w:ascii="Arial Unicode MS" w:eastAsia="Arial Unicode MS" w:hAnsi="Arial Unicode MS" w:cs="Arial Unicode MS"/>
-                <w:b/>
-                <w:sz w:val="16"/>
-                <w:szCs w:val="16"/>
-              </w:rPr>
-              <w:t xml:space="preserve">    include :p1</w:t>
-            </w:r>
-          </w:p>
-        </w:tc>
-      </w:tr>
-      <w:tr>
-        <w:tc>
-          <w:tcPr>
-            <w:tcW w:w="7290" w:type="dxa"/>
-          </w:tcPr>
-          <w:p>
-            <w:pPr>
-              <w:jc w:val="both"/>
-              <w:rPr>
-                <w:rFonts w:ascii="Arial Unicode MS" w:eastAsia="Arial Unicode MS" w:hAnsi="Arial Unicode MS" w:cs="Arial Unicode MS"/>
-                <w:b/>
-                <w:sz w:val="16"/>
-                <w:szCs w:val="16"/>
-              </w:rPr>
-            </w:pPr>
-            <w:r>
-              <w:rPr>
-                <w:rFonts w:ascii="Arial Unicode MS" w:eastAsia="Arial Unicode MS" w:hAnsi="Arial Unicode MS" w:cs="Arial Unicode MS"/>
-                <w:b/>
-                <w:sz w:val="16"/>
-                <w:szCs w:val="16"/>
-              </w:rPr>
-              <w:t xml:space="preserve">    match :all</w:t>
-            </w:r>
-          </w:p>
-        </w:tc>
-      </w:tr>
-      <w:tr>
-        <w:tc>
-          <w:tcPr>
-            <w:tcW w:w="7290" w:type="dxa"/>
-          </w:tcPr>
-          <w:p>
-            <w:pPr>
-              <w:jc w:val="both"/>
-              <w:rPr>
-                <w:rFonts w:ascii="Arial Unicode MS" w:eastAsia="Arial Unicode MS" w:hAnsi="Arial Unicode MS" w:cs="Arial Unicode MS"/>
-                <w:b/>
-                <w:sz w:val="16"/>
-                <w:szCs w:val="16"/>
-              </w:rPr>
-            </w:pPr>
-            <w:r>
-              <w:rPr>
-                <w:rFonts w:ascii="Arial Unicode MS" w:eastAsia="Arial Unicode MS" w:hAnsi="Arial Unicode MS" w:cs="Arial Unicode MS"/>
-                <w:b/>
-                <w:sz w:val="16"/>
-                <w:szCs w:val="16"/>
-              </w:rPr>
-              <w:t xml:space="preserve">    rule(:device) { |d| d == :workstation || d == :phone }</w:t>
-            </w:r>
-          </w:p>
-        </w:tc>
-      </w:tr>
-      <w:tr>
-        <w:tc>
-          <w:tcPr>
-            <w:tcW w:w="7290" w:type="dxa"/>
-          </w:tcPr>
-          <w:p>
-            <w:pPr>
-              <w:jc w:val="both"/>
-              <w:rPr>
-                <w:rFonts w:ascii="Arial Unicode MS" w:eastAsia="Arial Unicode MS" w:hAnsi="Arial Unicode MS" w:cs="Arial Unicode MS"/>
-                <w:b/>
-                <w:sz w:val="16"/>
-                <w:szCs w:val="16"/>
-              </w:rPr>
-            </w:pPr>
-            <w:r>
-              <w:rPr>
-                <w:rFonts w:ascii="Arial Unicode MS" w:eastAsia="Arial Unicode MS" w:hAnsi="Arial Unicode MS" w:cs="Arial Unicode MS"/>
-                <w:b/>
-                <w:sz w:val="16"/>
-                <w:szCs w:val="16"/>
-              </w:rPr>
-              <w:t xml:space="preserve">  }</w:t>
-            </w:r>
-          </w:p>
-        </w:tc>
-      </w:tr>
-      <w:tr>
-        <w:tc>
-          <w:tcPr>
-            <w:tcW w:w="7290" w:type="dxa"/>
-          </w:tcPr>
-          <w:p>
-            <w:pPr>
-              <w:jc w:val="both"/>
-              <w:rPr>
-                <w:rFonts w:ascii="Arial Unicode MS" w:eastAsia="Arial Unicode MS" w:hAnsi="Arial Unicode MS" w:cs="Arial Unicode MS"/>
-                <w:b/>
-                <w:sz w:val="16"/>
-                <w:szCs w:val="16"/>
-              </w:rPr>
-            </w:pPr>
-          </w:p>
-        </w:tc>
-      </w:tr>
-      <w:tr>
-        <w:tc>
-          <w:tcPr>
-            <w:tcW w:w="7290" w:type="dxa"/>
-          </w:tcPr>
-          <w:p>
-            <w:pPr>
-              <w:jc w:val="both"/>
-              <w:rPr>
-                <w:rFonts w:ascii="Arial Unicode MS" w:eastAsia="Arial Unicode MS" w:hAnsi="Arial Unicode MS" w:cs="Arial Unicode MS"/>
-                <w:b/>
-                <w:sz w:val="16"/>
-                <w:szCs w:val="16"/>
-              </w:rPr>
-            </w:pPr>
-            <w:r>
-              <w:rPr>
-                <w:rFonts w:ascii="Arial Unicode MS" w:eastAsia="Arial Unicode MS" w:hAnsi="Arial Unicode MS" w:cs="Arial Unicode MS"/>
-                <w:b/>
-                <w:sz w:val="16"/>
-                <w:szCs w:val="16"/>
-              </w:rPr>
-              <w:t xml:space="preserve">  policy(:p3) {</w:t>
-            </w:r>
-          </w:p>
-        </w:tc>
-      </w:tr>
-      <w:tr>
-        <w:tc>
-          <w:tcPr>
-            <w:tcW w:w="7290" w:type="dxa"/>
-          </w:tcPr>
-          <w:p>
-            <w:pPr>
-              <w:jc w:val="both"/>
-              <w:rPr>
-                <w:rFonts w:ascii="Arial Unicode MS" w:eastAsia="Arial Unicode MS" w:hAnsi="Arial Unicode MS" w:cs="Arial Unicode MS"/>
-                <w:b/>
-                <w:sz w:val="16"/>
-                <w:szCs w:val="16"/>
-              </w:rPr>
-            </w:pPr>
-            <w:r>
-              <w:rPr>
-                <w:rFonts w:ascii="Arial Unicode MS" w:eastAsia="Arial Unicode MS" w:hAnsi="Arial Unicode MS" w:cs="Arial Unicode MS"/>
-                <w:b/>
-                <w:sz w:val="16"/>
-                <w:szCs w:val="16"/>
-              </w:rPr>
-              <w:t xml:space="preserve">    include :p1</w:t>
-            </w:r>
-          </w:p>
-        </w:tc>
-      </w:tr>
-      <w:tr>
-        <w:tc>
-          <w:tcPr>
-            <w:tcW w:w="7290" w:type="dxa"/>
-          </w:tcPr>
-          <w:p>
-            <w:pPr>
-              <w:jc w:val="both"/>
-              <w:rPr>
-                <w:rFonts w:ascii="Arial Unicode MS" w:eastAsia="Arial Unicode MS" w:hAnsi="Arial Unicode MS" w:cs="Arial Unicode MS"/>
-                <w:b/>
-                <w:sz w:val="16"/>
-                <w:szCs w:val="16"/>
-              </w:rPr>
-            </w:pPr>
-            <w:r>
-              <w:rPr>
-                <w:rFonts w:ascii="Arial Unicode MS" w:eastAsia="Arial Unicode MS" w:hAnsi="Arial Unicode MS" w:cs="Arial Unicode MS"/>
-                <w:b/>
-                <w:sz w:val="16"/>
-                <w:szCs w:val="16"/>
-              </w:rPr>
-              <w:t xml:space="preserve">    match :one</w:t>
-            </w:r>
-          </w:p>
-        </w:tc>
-      </w:tr>
-      <w:tr>
-        <w:tc>
-          <w:tcPr>
-            <w:tcW w:w="7290" w:type="dxa"/>
-          </w:tcPr>
-          <w:p>
-            <w:pPr>
-              <w:jc w:val="both"/>
-              <w:rPr>
-                <w:rFonts w:ascii="Arial Unicode MS" w:eastAsia="Arial Unicode MS" w:hAnsi="Arial Unicode MS" w:cs="Arial Unicode MS"/>
-                <w:b/>
-                <w:sz w:val="16"/>
-                <w:szCs w:val="16"/>
-              </w:rPr>
-            </w:pPr>
-            <w:r>
-              <w:rPr>
-                <w:rFonts w:ascii="Arial Unicode MS" w:eastAsia="Arial Unicode MS" w:hAnsi="Arial Unicode MS" w:cs="Arial Unicode MS"/>
-                <w:b/>
-                <w:sz w:val="16"/>
-                <w:szCs w:val="16"/>
-              </w:rPr>
-              <w:t xml:space="preserve">    rule(:category) { |c| c == :vermillion }</w:t>
-            </w:r>
-          </w:p>
-        </w:tc>
-      </w:tr>
-      <w:tr>
-        <w:tc>
-          <w:tcPr>
-            <w:tcW w:w="7290" w:type="dxa"/>
-          </w:tcPr>
-          <w:p>
-            <w:pPr>
-              <w:jc w:val="both"/>
-              <w:rPr>
-                <w:rFonts w:ascii="Arial Unicode MS" w:eastAsia="Arial Unicode MS" w:hAnsi="Arial Unicode MS" w:cs="Arial Unicode MS"/>
-                <w:b/>
-                <w:sz w:val="16"/>
-                <w:szCs w:val="16"/>
-              </w:rPr>
-            </w:pPr>
-            <w:r>
-              <w:rPr>
-                <w:rFonts w:ascii="Arial Unicode MS" w:eastAsia="Arial Unicode MS" w:hAnsi="Arial Unicode MS" w:cs="Arial Unicode MS"/>
-                <w:b/>
-                <w:sz w:val="16"/>
-                <w:szCs w:val="16"/>
-              </w:rPr>
-              <w:t xml:space="preserve">    rule(:organization} { |o| == :oceania }</w:t>
-            </w:r>
-          </w:p>
-        </w:tc>
-      </w:tr>
-      <w:tr>
-        <w:tc>
-          <w:tcPr>
-            <w:tcW w:w="7290" w:type="dxa"/>
-          </w:tcPr>
-          <w:p>
-            <w:pPr>
-              <w:jc w:val="both"/>
-              <w:rPr>
-                <w:rFonts w:ascii="Arial Unicode MS" w:eastAsia="Arial Unicode MS" w:hAnsi="Arial Unicode MS" w:cs="Arial Unicode MS"/>
-                <w:b/>
-                <w:sz w:val="16"/>
-                <w:szCs w:val="16"/>
-              </w:rPr>
-            </w:pPr>
-            <w:r>
-              <w:rPr>
-                <w:rFonts w:ascii="Arial Unicode MS" w:eastAsia="Arial Unicode MS" w:hAnsi="Arial Unicode MS" w:cs="Arial Unicode MS"/>
-                <w:b/>
-                <w:sz w:val="16"/>
-                <w:szCs w:val="16"/>
-              </w:rPr>
-              <w:t xml:space="preserve">  }</w:t>
-            </w:r>
-          </w:p>
-        </w:tc>
-      </w:tr>
-      <w:tr>
-        <w:tc>
-          <w:tcPr>
-            <w:tcW w:w="7290" w:type="dxa"/>
-          </w:tcPr>
-          <w:p>
-            <w:pPr>
-              <w:jc w:val="both"/>
-              <w:rPr>
-                <w:rFonts w:ascii="Arial Unicode MS" w:eastAsia="Arial Unicode MS" w:hAnsi="Arial Unicode MS" w:cs="Arial Unicode MS"/>
-                <w:b/>
-                <w:sz w:val="16"/>
-                <w:szCs w:val="16"/>
-              </w:rPr>
-            </w:pPr>
-            <w:r>
-              <w:rPr>
-                <w:rFonts w:ascii="Arial Unicode MS" w:eastAsia="Arial Unicode MS" w:hAnsi="Arial Unicode MS" w:cs="Arial Unicode MS"/>
-                <w:b/>
-                <w:sz w:val="16"/>
-                <w:szCs w:val="16"/>
-              </w:rPr>
-              <w:t>}</w:t>
-            </w:r>
-          </w:p>
-          <w:p>
-            <w:pPr>
-              <w:jc w:val="both"/>
-              <w:rPr>
-                <w:rFonts w:ascii="Arial Unicode MS" w:eastAsia="Arial Unicode MS" w:hAnsi="Arial Unicode MS" w:cs="Arial Unicode MS"/>
-                <w:b/>
-                <w:sz w:val="16"/>
-                <w:szCs w:val="16"/>
-              </w:rPr>
-            </w:pPr>
-          </w:p>
-        </w:tc>
-      </w:tr>
-    </w:tbl>
-    <w:p>
-      <w:pPr>
-        <w:jc w:val="both"/>
-        <w:rPr>
-          <w:lang w:val="id-ID"/>
-        </w:rPr>
       </w:pPr>
     </w:p>
     <w:p>
       <w:pPr>
-        <w:jc w:val="center"/>
-      </w:pPr>
-      <w:r>
-        <w:rPr>
-          <w:lang w:val="id-ID"/>
-        </w:rPr>
-        <w:t>Listing 1</w:t>
-      </w:r>
-      <w:r>
-        <w:rPr>
-          <w:lang w:val="id-ID"/>
-        </w:rPr>
-        <w:t xml:space="preserve">. </w:t>
-      </w:r>
-      <w:r>
-        <w:t>Sample Policy Domain Language</w:t>
+        <w:jc w:val="both"/>
+        <w:rPr>
+          <w:b/>
+        </w:rPr>
+      </w:pPr>
+      <w:r>
+        <w:rPr>
+          <w:b/>
+        </w:rPr>
+        <w:t xml:space="preserve">3.1 </w:t>
+      </w:r>
+      <w:r>
+        <w:rPr>
+          <w:b/>
+        </w:rPr>
+        <w:tab/>
+        <w:t>Experimental Results</w:t>
       </w:r>
     </w:p>
     <w:p>
@@ -5587,6 +5243,9 @@
         <w:ind w:firstLine="720"/>
         <w:jc w:val="both"/>
       </w:pPr>
+      <w:r>
+        <w:t>Our experiments using our inter-cloud systems yield promising support for this approach.  Our experiments show only a slight degradation of information availability as a result of our network permeated security approach, with redaction and rerouting demonstrating the smallest degradation at a higher impact on delivered information integrity.  Encryption-based approaches have the most performance degradation, but have a smaller impact on information integrity.</w:t>
+      </w:r>
     </w:p>
     <w:p>
       <w:pPr>
@@ -5594,130 +5253,160 @@
         <w:jc w:val="both"/>
       </w:pPr>
       <w:r>
-        <w:lastRenderedPageBreak/>
-        <w:t>Listing 1 is a sample of the DSL we use</w:t>
-      </w:r>
-      <w:r>
-        <w:t xml:space="preserve"> supporting a subset of XACML elements.  In this example, we have a base policy, </w:t>
-      </w:r>
-      <w:r>
-        <w:t>p1, which</w:t>
-      </w:r>
-      <w:r>
-        <w:t xml:space="preserve"> all other policies inherit.  That policy requires that all rules evaluate to true.  p2 adds another rule based on devices, all of which must evaluate to true as well.  Finally, p3 adds two additional rules, only one of which must evaluate to true for the policy to be fulfilled.</w:t>
+        <w:rPr>
+          <w:noProof/>
+        </w:rPr>
+        <w:drawing>
+          <wp:inline distT="0" distB="0" distL="0" distR="0" wp14:anchorId="308C64A8" wp14:editId="14FE4824">
+            <wp:extent cx="4572000" cy="2743200"/>
+            <wp:effectExtent l="0" t="0" r="0" b="0"/>
+            <wp:docPr id="27" name="Chart 27"/>
+            <wp:cNvGraphicFramePr/>
+            <a:graphic xmlns:a="http://schemas.openxmlformats.org/drawingml/2006/main">
+              <a:graphicData uri="http://schemas.openxmlformats.org/drawingml/2006/chart">
+                <c:chart xmlns:c="http://schemas.openxmlformats.org/drawingml/2006/chart" xmlns:r="http://schemas.openxmlformats.org/officeDocument/2006/relationships" r:id="rId20"/>
+              </a:graphicData>
+            </a:graphic>
+          </wp:inline>
+        </w:drawing>
       </w:r>
     </w:p>
     <w:p>
       <w:pPr>
-        <w:ind w:firstLine="720"/>
-        <w:jc w:val="both"/>
-      </w:pPr>
+        <w:jc w:val="center"/>
+      </w:pPr>
+      <w:r>
+        <w:t>Figure 10. Comcast Timing Results</w:t>
+      </w:r>
     </w:p>
     <w:p>
       <w:pPr>
         <w:jc w:val="both"/>
-        <w:rPr>
-          <w:b/>
-        </w:rPr>
-      </w:pPr>
-      <w:r>
-        <w:rPr>
-          <w:b/>
-        </w:rPr>
-        <w:t xml:space="preserve">3.1 </w:t>
-      </w:r>
-      <w:r>
-        <w:rPr>
-          <w:b/>
-        </w:rPr>
-        <w:tab/>
-        <w:t>Experimental Results</w:t>
-      </w:r>
-    </w:p>
-    <w:p>
-      <w:pPr>
-        <w:ind w:firstLine="720"/>
-        <w:jc w:val="both"/>
-      </w:pPr>
-      <w:r>
-        <w:t>Our experiments using our inter-cloud systems yield promising support for this approach.  Our experiments show only a slight degradation of information availability as a result of our network permeated security approach, with redaction and rerouting demonstrating the smallest degradation at a higher impact on delivered information integrity.  Encryption-based approaches have the most performance degradation, but have a smaller impact on information integrity.</w:t>
-      </w:r>
-    </w:p>
-    <w:p>
-      <w:pPr>
-        <w:ind w:firstLine="720"/>
-        <w:jc w:val="both"/>
-      </w:pPr>
-      <w:r>
-        <w:t>We used three distinct strategies for information transmittal and evaluate their impacts on information confidentiality, integrity, and availability.  We measure confidentiality via the control used to protect information.  Removing information entirely provides the highest measure of protection, but is akin to unplugging a computer to improve its cyber-security posture.   Routing information through a more secure channel is the next approach, as is sensitive information protection via strong encryption.  We use 256-bit AES-CBC encryption</w:t>
-      </w:r>
-      <w:r>
-        <w:t xml:space="preserve"> in our current work</w:t>
-      </w:r>
-      <w:r>
-        <w:t>.</w:t>
-      </w:r>
-      <w:r>
-        <w:t xml:space="preserve">  We measure availability by the delivery of information and the time required to ensure information delivery, measured by end-to-end network performance.  Integrity is a function of the alterations to the information required for secure delivery in the tested scenario.</w:t>
-      </w:r>
-      <w:r>
-        <w:t xml:space="preserve">  Unaltered information has the hightest integrity, followed by information that is still complete but protected via encryption, information that has been divided and rerouted, and finally information that has had content removed.</w:t>
-      </w:r>
-    </w:p>
-    <w:p>
-      <w:pPr>
-        <w:ind w:firstLine="720"/>
-        <w:jc w:val="both"/>
-      </w:pPr>
-      <w:r>
-        <w:t>In order to develop a stronger perspective on the network performance, we measure delivery times from three separate nodes.   One node is hosted in Comcast’s infrastructure (an large local Internet Service Provider), one at Amazon, and another at Rackspace.  The tested network has four levels.  The first level has a single router node.  The next level has two routers, both connected to the router in the first level.</w:t>
-      </w:r>
+      </w:pPr>
       <w:bookmarkStart w:id="0" w:name="_GoBack"/>
       <w:bookmarkEnd w:id="0"/>
     </w:p>
     <w:p>
       <w:pPr>
         <w:ind w:firstLine="720"/>
-      </w:pPr>
+        <w:jc w:val="both"/>
+      </w:pPr>
+      <w:r>
+        <w:t>We used three distinct strategies for information transmittal and evaluate their impacts on information confidentiality, integrity, and availability.  We measure</w:t>
+      </w:r>
+      <w:r>
+        <w:t>d</w:t>
+      </w:r>
+      <w:r>
+        <w:t xml:space="preserve"> confidentiality via the control used to protect information.  Removi</w:t>
+      </w:r>
+      <w:r>
+        <w:t>ng information entirely provided</w:t>
+      </w:r>
+      <w:r>
+        <w:t xml:space="preserve"> the highest measure of </w:t>
+      </w:r>
+      <w:proofErr w:type="gramStart"/>
+      <w:r>
+        <w:t>protection,</w:t>
+      </w:r>
+      <w:proofErr w:type="gramEnd"/>
+      <w:r>
+        <w:t xml:space="preserve"> but is akin to unplugging a computer to improve its cyber-security posture.   Routing information through a more secure channel is the next approach, as is sensitive information protection via strong encryption.  We use 256-bit AES-CBC encryption</w:t>
+      </w:r>
+      <w:r>
+        <w:t xml:space="preserve"> </w:t>
+      </w:r>
+      <w:r>
+        <w:t xml:space="preserve">scheme </w:t>
+      </w:r>
+      <w:r>
+        <w:t>in our current work</w:t>
+      </w:r>
+      <w:r>
+        <w:t>.</w:t>
+      </w:r>
+      <w:r>
+        <w:t xml:space="preserve">  We measure</w:t>
+      </w:r>
+      <w:r>
+        <w:t>d</w:t>
+      </w:r>
+      <w:r>
+        <w:t xml:space="preserve"> availability by the delivery of information and the time required to ensure information delivery, measured by end-to-end network performance.  Integrity is a function of the alterations to the information required for secure delivery in the tested scenario.</w:t>
+      </w:r>
+      <w:r>
+        <w:t xml:space="preserve">  Unaltered information has the </w:t>
+      </w:r>
+      <w:r>
+        <w:t>highest</w:t>
+      </w:r>
+      <w:r>
+        <w:t xml:space="preserve"> integrity, followed by information that is still complete but protected via encryption, information that has been divided and rerouted, and finally information that has had content </w:t>
+      </w:r>
+      <w:r>
+        <w:t>redacted</w:t>
+      </w:r>
+      <w:r>
+        <w:t>.</w:t>
+      </w:r>
+      <w:r>
+        <w:t xml:space="preserve">  Though we can specify combinations of strategies in a given network, as we specify strategies by network node, in our experiments we use a single strategy in each network to more clearly attribute strategy </w:t>
+      </w:r>
+      <w:r>
+        <w:lastRenderedPageBreak/>
+        <w:t>performance impacts.  We also ran a control simulation that did not incorporat</w:t>
+      </w:r>
+      <w:r>
+        <w:t>e any usage management</w:t>
+      </w:r>
+      <w:r>
+        <w:t xml:space="preserve"> to provide a performance baseline.</w:t>
+      </w:r>
     </w:p>
     <w:p>
       <w:pPr>
-        <w:rPr>
-          <w:b/>
-          <w:bCs/>
-        </w:rPr>
-      </w:pPr>
+        <w:ind w:firstLine="720"/>
+        <w:jc w:val="both"/>
+      </w:pPr>
+      <w:r>
+        <w:t>In order to develop a stronger perspective on the network performance, we measure delivery times from three separate nodes.   One node is hosted in Comcast’s infrastructure (an large local Internet Service Provider), one at Amazon, and another at Rackspace.  The tested network has four levels.  The first level has a single router node.  The next level has two routers, both connected to the router in the first level.</w:t>
+      </w:r>
+      <w:r>
+        <w:t xml:space="preserve">  The third level contains four routers, two attached to each of the routers at the level just above.  Finally, the fourth level contains nodes, distributed so that two level three routers have three nodes, one router has two nodes, and the last router has four nodes.  We query the network from five different locations.  We query the node that contains the content requested directly (the home node).  We then query a node under the same router as the content node (the peer node).  Next, we query a node under a different router, but connected to th</w:t>
+      </w:r>
+      <w:r>
+        <w:t>e same second level router (the</w:t>
+      </w:r>
+      <w:r>
+        <w:t xml:space="preserve"> neighbor node).  Finally, we query two nodes on the other side of the network (the distant (1) and (2) nodes).</w:t>
+      </w:r>
+      <w:r>
+        <w:t xml:space="preserve">  </w:t>
+      </w:r>
+      <w:r>
+        <w:t xml:space="preserve">We query each </w:t>
+      </w:r>
+      <w:r>
+        <w:t>node 50 times in each simulation</w:t>
+      </w:r>
+      <w:r>
+        <w:t>, for a total of 250 queries per simulation</w:t>
+      </w:r>
+      <w:r>
+        <w:t>.</w:t>
+      </w:r>
     </w:p>
     <w:p>
       <w:pPr>
-        <w:rPr>
-          <w:rStyle w:val="apple-style-span"/>
-          <w:b/>
-          <w:color w:val="000000"/>
-          <w:lang w:val="pt-BR"/>
-        </w:rPr>
-      </w:pPr>
-      <w:r>
-        <w:rPr>
-          <w:rStyle w:val="apple-style-span"/>
-          <w:b/>
-          <w:color w:val="000000"/>
-          <w:lang w:val="pt-BR"/>
-        </w:rPr>
-        <w:t>ACKNOWLEDGEMENTS</w:t>
-      </w:r>
-    </w:p>
-    <w:p>
-      <w:pPr>
         <w:ind w:firstLine="720"/>
         <w:jc w:val="both"/>
-        <w:rPr>
-          <w:b/>
-          <w:bCs/>
-        </w:rPr>
-      </w:pPr>
-      <w:r>
-        <w:t>Xx xxx</w:t>
+      </w:pPr>
+      <w:r>
+        <w:t xml:space="preserve">Our results show that, from a performance perspective, the encryption approach fares the worst, but only slightly, and certainly not in all cases.  Furthermore, network effects have a much larger impact on performance than information protection approach as well.  The query to the home node is an excellent predictor of overall network stability, as content delivered directly from a home node is not subjected to the selected information protection strategy.  Note that when queried from Amazon or Rackspace, the home node timing results are very close to uniform.  Queries from Comcast, </w:t>
+      </w:r>
+      <w:r>
+        <w:t>however, are much more varied, indicating more highly variable quality of service within the Comcast network.  This is also supported by the gross distribution of response times.  Within both the Amazon and Rackspace networks, the farther a queried node is from the content requested, the worse the performance, as expected.  Comcast’s network has a much more uniform information network response time overall as the processing time of the information network simulation is overshadowed by the highly varied performance of Comcast’s physical network.</w:t>
       </w:r>
     </w:p>
     <w:p>
@@ -5988,7 +5677,7 @@
                       </w:rPr>
                       <w:t xml:space="preserve">U.S. Department of Defense. Chief Information Officer, U.S. Department of Defense. [Online].; 2007 [cited 2012 September 29. Available from: </w:t>
                     </w:r>
-                    <w:hyperlink r:id="rId19" w:history="1">
+                    <w:hyperlink r:id="rId21" w:history="1">
                       <w:r>
                         <w:rPr>
                           <w:rStyle w:val="Hyperlink"/>
@@ -6061,7 +5750,7 @@
                       </w:rPr>
                       <w:t xml:space="preserve">Hoover JN. Informationweek. [Online].; 2011 [cited 2012 September 29. Available from: </w:t>
                     </w:r>
-                    <w:hyperlink r:id="rId20" w:history="1">
+                    <w:hyperlink r:id="rId22" w:history="1">
                       <w:r>
                         <w:rPr>
                           <w:rStyle w:val="Hyperlink"/>
@@ -6188,7 +5877,7 @@
                       </w:rPr>
                       <w:t xml:space="preserve">U.S. Air Force. SBIR/STTR Interactive Web Site. [Online].; 2011 [cited 2012 September 29. Available from: </w:t>
                     </w:r>
-                    <w:hyperlink r:id="rId21" w:history="1">
+                    <w:hyperlink r:id="rId23" w:history="1">
                       <w:r>
                         <w:rPr>
                           <w:rStyle w:val="Hyperlink"/>
@@ -6559,7 +6248,6 @@
                         <w:sz w:val="18"/>
                         <w:szCs w:val="18"/>
                       </w:rPr>
-                      <w:lastRenderedPageBreak/>
                       <w:t>13.</w:t>
                     </w:r>
                   </w:p>
@@ -6722,6 +6410,7 @@
                         <w:sz w:val="18"/>
                         <w:szCs w:val="18"/>
                       </w:rPr>
+                      <w:lastRenderedPageBreak/>
                       <w:t>16.</w:t>
                     </w:r>
                   </w:p>
@@ -7288,7 +6977,7 @@
                       </w:rPr>
                       <w:t xml:space="preserve">Coral Consortium. Coral Consortium Whitepaper. [Online].: Coral Consortium; 2006. Available from: </w:t>
                     </w:r>
-                    <w:hyperlink r:id="rId22" w:history="1">
+                    <w:hyperlink r:id="rId24" w:history="1">
                       <w:r>
                         <w:rPr>
                           <w:rStyle w:val="Hyperlink"/>
@@ -7361,7 +7050,7 @@
                       </w:rPr>
                       <w:t xml:space="preserve">Marlin. Marlin Architecture Overview. [Online].; 2006. Available from: </w:t>
                     </w:r>
-                    <w:hyperlink r:id="rId23" w:history="1">
+                    <w:hyperlink r:id="rId25" w:history="1">
                       <w:r>
                         <w:rPr>
                           <w:rStyle w:val="Hyperlink"/>
@@ -7488,7 +7177,7 @@
                       </w:rPr>
                       <w:t xml:space="preserve">Openflow. Openflow - Enabling Innovation in Your Network. [Online].; 2011 [cited 2012 June 1. Available from: </w:t>
                     </w:r>
-                    <w:hyperlink r:id="rId24" w:history="1">
+                    <w:hyperlink r:id="rId26" w:history="1">
                       <w:r>
                         <w:rPr>
                           <w:rStyle w:val="Hyperlink"/>
@@ -7561,7 +7250,7 @@
                       </w:rPr>
                       <w:t xml:space="preserve">JBoss. JBoss ESB. [Online].; 2011 [cited 2012 January 1. Available from: </w:t>
                     </w:r>
-                    <w:hyperlink r:id="rId25" w:history="1">
+                    <w:hyperlink r:id="rId27" w:history="1">
                       <w:r>
                         <w:rPr>
                           <w:rStyle w:val="Hyperlink"/>
@@ -7725,7 +7414,7 @@
                           <pic:cNvPicPr/>
                         </pic:nvPicPr>
                         <pic:blipFill>
-                          <a:blip r:embed="rId26">
+                          <a:blip r:embed="rId28">
                             <a:extLst>
                               <a:ext uri="{28A0092B-C50C-407E-A947-70E740481C1C}">
                                 <a14:useLocalDpi xmlns:a14="http://schemas.microsoft.com/office/drawing/2010/main" val="0"/>
@@ -7857,7 +7546,7 @@
                           <pic:cNvPicPr/>
                         </pic:nvPicPr>
                         <pic:blipFill>
-                          <a:blip r:embed="rId27">
+                          <a:blip r:embed="rId29">
                             <a:extLst>
                               <a:ext uri="{28A0092B-C50C-407E-A947-70E740481C1C}">
                                 <a14:useLocalDpi xmlns:a14="http://schemas.microsoft.com/office/drawing/2010/main" val="0"/>
@@ -7920,7 +7609,25 @@
                 <w:sz w:val="18"/>
                 <w:szCs w:val="18"/>
               </w:rPr>
-              <w:t xml:space="preserve"> Greg Heileman also serves as an associate chair in the ECE Department as well as the director of the ECE undergraduate programs. In addition, he is the faculty advisor for the student branch of the IEEE.</w:t>
+              <w:t xml:space="preserve"> Greg </w:t>
+            </w:r>
+            <w:proofErr w:type="spellStart"/>
+            <w:r>
+              <w:rPr>
+                <w:color w:val="000000"/>
+                <w:sz w:val="18"/>
+                <w:szCs w:val="18"/>
+              </w:rPr>
+              <w:t>Heileman</w:t>
+            </w:r>
+            <w:proofErr w:type="spellEnd"/>
+            <w:r>
+              <w:rPr>
+                <w:color w:val="000000"/>
+                <w:sz w:val="18"/>
+                <w:szCs w:val="18"/>
+              </w:rPr>
+              <w:t xml:space="preserve"> also serves as an associate chair in the ECE Department as well as the director of the ECE undergraduate programs. In addition, he is the faculty advisor for the student branch of the IEEE.</w:t>
             </w:r>
             <w:r>
               <w:rPr>
@@ -7936,7 +7643,25 @@
                 <w:sz w:val="18"/>
                 <w:szCs w:val="18"/>
               </w:rPr>
-              <w:t>A senior member of the IEEE, his research interests are in information security, digital rights management, game theory and machine learning. During 1998 he held a research fellowship at the Universidad Carlos III de Madrid, and in 2005 he held a similar position at the Universidad Politécnica de Madrid. He is the author of the text Data Structures, Algorithms and Object-Oriented Programming, published by McGraw-Hill in 1996, and has more than 100 peer-reviewed publications.</w:t>
+              <w:t xml:space="preserve">A senior member of the IEEE, his research interests are in information security, digital rights management, game theory and machine learning. During 1998 he held a research fellowship at the Universidad Carlos III de Madrid, and in 2005 he held a similar position at the Universidad </w:t>
+            </w:r>
+            <w:proofErr w:type="spellStart"/>
+            <w:r>
+              <w:rPr>
+                <w:color w:val="000000"/>
+                <w:sz w:val="18"/>
+                <w:szCs w:val="18"/>
+              </w:rPr>
+              <w:t>Politécnica</w:t>
+            </w:r>
+            <w:proofErr w:type="spellEnd"/>
+            <w:r>
+              <w:rPr>
+                <w:color w:val="000000"/>
+                <w:sz w:val="18"/>
+                <w:szCs w:val="18"/>
+              </w:rPr>
+              <w:t xml:space="preserve"> de Madrid. He is the author of the text Data Structures, Algorithms and Object-Oriented Programming, published by McGraw-Hill in 1996, and has more than 100 peer-reviewed publications.</w:t>
             </w:r>
           </w:p>
         </w:tc>
@@ -7953,12 +7678,12 @@
       </w:pPr>
     </w:p>
     <w:sectPr>
-      <w:headerReference w:type="even" r:id="rId28"/>
-      <w:headerReference w:type="default" r:id="rId29"/>
-      <w:footerReference w:type="even" r:id="rId30"/>
-      <w:footerReference w:type="default" r:id="rId31"/>
-      <w:headerReference w:type="first" r:id="rId32"/>
-      <w:footerReference w:type="first" r:id="rId33"/>
+      <w:headerReference w:type="even" r:id="rId30"/>
+      <w:headerReference w:type="default" r:id="rId31"/>
+      <w:footerReference w:type="even" r:id="rId32"/>
+      <w:footerReference w:type="default" r:id="rId33"/>
+      <w:headerReference w:type="first" r:id="rId34"/>
+      <w:footerReference w:type="first" r:id="rId35"/>
       <w:pgSz w:w="11907" w:h="16840" w:code="9"/>
       <w:pgMar w:top="1418" w:right="1418" w:bottom="1418" w:left="1701" w:header="1134" w:footer="1134" w:gutter="0"/>
       <w:pgNumType w:start="31"/>
@@ -8078,10 +7803,21 @@
       <w:rPr>
         <w:noProof/>
       </w:rPr>
-      <w:t>IJ-CLOSER</w:t>
+      <w:t>IJ-</w:t>
+    </w:r>
+    <w:proofErr w:type="gramStart"/>
+    <w:r>
+      <w:rPr>
+        <w:noProof/>
+      </w:rPr>
+      <w:t>CLOSER</w:t>
     </w:r>
     <w:r>
-      <w:t xml:space="preserve">  Vol. </w:t>
+      <w:t xml:space="preserve">  Vol</w:t>
+    </w:r>
+    <w:proofErr w:type="gramEnd"/>
+    <w:r>
+      <w:t xml:space="preserve">. </w:t>
     </w:r>
     <w:r>
       <w:t>x</w:t>
@@ -8089,9 +7825,11 @@
     <w:r>
       <w:t xml:space="preserve">, No. </w:t>
     </w:r>
+    <w:proofErr w:type="gramStart"/>
     <w:r>
       <w:t>x</w:t>
     </w:r>
+    <w:proofErr w:type="gramEnd"/>
     <w:r>
       <w:t xml:space="preserve">,  </w:t>
     </w:r>
@@ -8264,7 +8002,7 @@
         <w:rStyle w:val="PageNumber"/>
         <w:noProof/>
       </w:rPr>
-      <w:t>42</w:t>
+      <w:t>32</w:t>
     </w:r>
     <w:r>
       <w:rPr>
@@ -8427,7 +8165,7 @@
         <w:rStyle w:val="PageNumber"/>
         <w:noProof/>
       </w:rPr>
-      <w:t>41</w:t>
+      <w:t>33</w:t>
     </w:r>
     <w:r>
       <w:rPr>
@@ -8509,18 +8247,25 @@
       </w:tabs>
       <w:ind w:right="45"/>
     </w:pPr>
+    <w:proofErr w:type="spellStart"/>
     <w:r>
       <w:t>Vol.</w:t>
     </w:r>
     <w:r>
       <w:t>x</w:t>
     </w:r>
+    <w:proofErr w:type="spellEnd"/>
     <w:r>
-      <w:t>, No.</w:t>
+      <w:t xml:space="preserve">, </w:t>
+    </w:r>
+    <w:proofErr w:type="spellStart"/>
+    <w:r>
+      <w:t>No.</w:t>
     </w:r>
     <w:r>
       <w:t>x</w:t>
     </w:r>
+    <w:proofErr w:type="spellEnd"/>
     <w:r>
       <w:t xml:space="preserve">, </w:t>
     </w:r>
@@ -8534,8 +8279,13 @@
       <w:t>2</w:t>
     </w:r>
     <w:r>
-      <w:t>, pp. xx~xx</w:t>
+      <w:t xml:space="preserve">, pp. </w:t>
     </w:r>
+    <w:proofErr w:type="spellStart"/>
+    <w:r>
+      <w:t>xx~xx</w:t>
+    </w:r>
+    <w:proofErr w:type="spellEnd"/>
   </w:p>
   <w:p>
     <w:pPr>
@@ -13557,6 +13307,1147 @@
     </w:tblStylePr>
   </w:style>
 </w:styles>
+</file>
+
+<file path=word/charts/chart1.xml><?xml version="1.0" encoding="utf-8"?>
+<c:chartSpace xmlns:c="http://schemas.openxmlformats.org/drawingml/2006/chart" xmlns:a="http://schemas.openxmlformats.org/drawingml/2006/main" xmlns:r="http://schemas.openxmlformats.org/officeDocument/2006/relationships">
+  <c:date1904 val="0"/>
+  <c:lang val="en-US"/>
+  <c:roundedCorners val="0"/>
+  <mc:AlternateContent xmlns:mc="http://schemas.openxmlformats.org/markup-compatibility/2006">
+    <mc:Choice xmlns:c14="http://schemas.microsoft.com/office/drawing/2007/8/2/chart" Requires="c14">
+      <c14:style val="118"/>
+    </mc:Choice>
+    <mc:Fallback>
+      <c:style val="18"/>
+    </mc:Fallback>
+  </mc:AlternateContent>
+  <c:chart>
+    <c:title>
+      <c:tx>
+        <c:rich>
+          <a:bodyPr/>
+          <a:lstStyle/>
+          <a:p>
+            <a:pPr>
+              <a:defRPr/>
+            </a:pPr>
+            <a:r>
+              <a:rPr lang="en-US" sz="1200"/>
+              <a:t>Strategy</a:t>
+            </a:r>
+            <a:r>
+              <a:rPr lang="en-US" sz="1200" baseline="0"/>
+              <a:t> Effects (Amazon)</a:t>
+            </a:r>
+            <a:endParaRPr lang="en-US"/>
+          </a:p>
+        </c:rich>
+      </c:tx>
+      <c:layout/>
+      <c:overlay val="0"/>
+    </c:title>
+    <c:autoTitleDeleted val="0"/>
+    <c:plotArea>
+      <c:layout/>
+      <c:barChart>
+        <c:barDir val="col"/>
+        <c:grouping val="clustered"/>
+        <c:varyColors val="0"/>
+        <c:ser>
+          <c:idx val="0"/>
+          <c:order val="0"/>
+          <c:tx>
+            <c:strRef>
+              <c:f>'Mean Tables'!$C$31</c:f>
+              <c:strCache>
+                <c:ptCount val="1"/>
+                <c:pt idx="0">
+                  <c:v>Control</c:v>
+                </c:pt>
+              </c:strCache>
+            </c:strRef>
+          </c:tx>
+          <c:invertIfNegative val="0"/>
+          <c:cat>
+            <c:strRef>
+              <c:f>'Mean Tables'!$B$32:$B$36</c:f>
+              <c:strCache>
+                <c:ptCount val="5"/>
+                <c:pt idx="0">
+                  <c:v>Home</c:v>
+                </c:pt>
+                <c:pt idx="1">
+                  <c:v>Peer</c:v>
+                </c:pt>
+                <c:pt idx="2">
+                  <c:v>Neighbor</c:v>
+                </c:pt>
+                <c:pt idx="3">
+                  <c:v>Distant (1)</c:v>
+                </c:pt>
+                <c:pt idx="4">
+                  <c:v>Distant (2)</c:v>
+                </c:pt>
+              </c:strCache>
+            </c:strRef>
+          </c:cat>
+          <c:val>
+            <c:numRef>
+              <c:f>'Mean Tables'!$C$32:$C$36</c:f>
+              <c:numCache>
+                <c:formatCode>General</c:formatCode>
+                <c:ptCount val="5"/>
+                <c:pt idx="0">
+                  <c:v>0.00991622172</c:v>
+                </c:pt>
+                <c:pt idx="1">
+                  <c:v>0.02927824412</c:v>
+                </c:pt>
+                <c:pt idx="2">
+                  <c:v>0.0647298902</c:v>
+                </c:pt>
+                <c:pt idx="3">
+                  <c:v>0.2506058768</c:v>
+                </c:pt>
+                <c:pt idx="4">
+                  <c:v>0.22761147818</c:v>
+                </c:pt>
+              </c:numCache>
+            </c:numRef>
+          </c:val>
+        </c:ser>
+        <c:ser>
+          <c:idx val="1"/>
+          <c:order val="1"/>
+          <c:tx>
+            <c:strRef>
+              <c:f>'Mean Tables'!$D$31</c:f>
+              <c:strCache>
+                <c:ptCount val="1"/>
+                <c:pt idx="0">
+                  <c:v>Reroute</c:v>
+                </c:pt>
+              </c:strCache>
+            </c:strRef>
+          </c:tx>
+          <c:invertIfNegative val="0"/>
+          <c:cat>
+            <c:strRef>
+              <c:f>'Mean Tables'!$B$32:$B$36</c:f>
+              <c:strCache>
+                <c:ptCount val="5"/>
+                <c:pt idx="0">
+                  <c:v>Home</c:v>
+                </c:pt>
+                <c:pt idx="1">
+                  <c:v>Peer</c:v>
+                </c:pt>
+                <c:pt idx="2">
+                  <c:v>Neighbor</c:v>
+                </c:pt>
+                <c:pt idx="3">
+                  <c:v>Distant (1)</c:v>
+                </c:pt>
+                <c:pt idx="4">
+                  <c:v>Distant (2)</c:v>
+                </c:pt>
+              </c:strCache>
+            </c:strRef>
+          </c:cat>
+          <c:val>
+            <c:numRef>
+              <c:f>'Mean Tables'!$D$32:$D$36</c:f>
+              <c:numCache>
+                <c:formatCode>General</c:formatCode>
+                <c:ptCount val="5"/>
+                <c:pt idx="0">
+                  <c:v>0.01071645118</c:v>
+                </c:pt>
+                <c:pt idx="1">
+                  <c:v>0.03788931018</c:v>
+                </c:pt>
+                <c:pt idx="2">
+                  <c:v>0.06698253584</c:v>
+                </c:pt>
+                <c:pt idx="3">
+                  <c:v>0.27692332688</c:v>
+                </c:pt>
+                <c:pt idx="4">
+                  <c:v>0.2508308313</c:v>
+                </c:pt>
+              </c:numCache>
+            </c:numRef>
+          </c:val>
+        </c:ser>
+        <c:ser>
+          <c:idx val="2"/>
+          <c:order val="2"/>
+          <c:tx>
+            <c:strRef>
+              <c:f>'Mean Tables'!$E$31</c:f>
+              <c:strCache>
+                <c:ptCount val="1"/>
+                <c:pt idx="0">
+                  <c:v>Redact</c:v>
+                </c:pt>
+              </c:strCache>
+            </c:strRef>
+          </c:tx>
+          <c:invertIfNegative val="0"/>
+          <c:cat>
+            <c:strRef>
+              <c:f>'Mean Tables'!$B$32:$B$36</c:f>
+              <c:strCache>
+                <c:ptCount val="5"/>
+                <c:pt idx="0">
+                  <c:v>Home</c:v>
+                </c:pt>
+                <c:pt idx="1">
+                  <c:v>Peer</c:v>
+                </c:pt>
+                <c:pt idx="2">
+                  <c:v>Neighbor</c:v>
+                </c:pt>
+                <c:pt idx="3">
+                  <c:v>Distant (1)</c:v>
+                </c:pt>
+                <c:pt idx="4">
+                  <c:v>Distant (2)</c:v>
+                </c:pt>
+              </c:strCache>
+            </c:strRef>
+          </c:cat>
+          <c:val>
+            <c:numRef>
+              <c:f>'Mean Tables'!$E$32:$E$36</c:f>
+              <c:numCache>
+                <c:formatCode>General</c:formatCode>
+                <c:ptCount val="5"/>
+                <c:pt idx="0">
+                  <c:v>0.01056530686</c:v>
+                </c:pt>
+                <c:pt idx="1">
+                  <c:v>0.0235979468</c:v>
+                </c:pt>
+                <c:pt idx="2">
+                  <c:v>0.05092039614</c:v>
+                </c:pt>
+                <c:pt idx="3">
+                  <c:v>0.2568906612</c:v>
+                </c:pt>
+                <c:pt idx="4">
+                  <c:v>0.22581137284</c:v>
+                </c:pt>
+              </c:numCache>
+            </c:numRef>
+          </c:val>
+        </c:ser>
+        <c:ser>
+          <c:idx val="3"/>
+          <c:order val="3"/>
+          <c:tx>
+            <c:strRef>
+              <c:f>'Mean Tables'!$F$31</c:f>
+              <c:strCache>
+                <c:ptCount val="1"/>
+                <c:pt idx="0">
+                  <c:v>Encrypt</c:v>
+                </c:pt>
+              </c:strCache>
+            </c:strRef>
+          </c:tx>
+          <c:invertIfNegative val="0"/>
+          <c:cat>
+            <c:strRef>
+              <c:f>'Mean Tables'!$B$32:$B$36</c:f>
+              <c:strCache>
+                <c:ptCount val="5"/>
+                <c:pt idx="0">
+                  <c:v>Home</c:v>
+                </c:pt>
+                <c:pt idx="1">
+                  <c:v>Peer</c:v>
+                </c:pt>
+                <c:pt idx="2">
+                  <c:v>Neighbor</c:v>
+                </c:pt>
+                <c:pt idx="3">
+                  <c:v>Distant (1)</c:v>
+                </c:pt>
+                <c:pt idx="4">
+                  <c:v>Distant (2)</c:v>
+                </c:pt>
+              </c:strCache>
+            </c:strRef>
+          </c:cat>
+          <c:val>
+            <c:numRef>
+              <c:f>'Mean Tables'!$F$32:$F$36</c:f>
+              <c:numCache>
+                <c:formatCode>General</c:formatCode>
+                <c:ptCount val="5"/>
+                <c:pt idx="0">
+                  <c:v>0.00827325436</c:v>
+                </c:pt>
+                <c:pt idx="1">
+                  <c:v>0.02420423402</c:v>
+                </c:pt>
+                <c:pt idx="2">
+                  <c:v>0.05735084384</c:v>
+                </c:pt>
+                <c:pt idx="3">
+                  <c:v>0.26649778978</c:v>
+                </c:pt>
+                <c:pt idx="4">
+                  <c:v>0.2436560111</c:v>
+                </c:pt>
+              </c:numCache>
+            </c:numRef>
+          </c:val>
+        </c:ser>
+        <c:dLbls>
+          <c:showLegendKey val="0"/>
+          <c:showVal val="0"/>
+          <c:showCatName val="0"/>
+          <c:showSerName val="0"/>
+          <c:showPercent val="0"/>
+          <c:showBubbleSize val="0"/>
+        </c:dLbls>
+        <c:gapWidth val="150"/>
+        <c:axId val="-2004581720"/>
+        <c:axId val="-2027760488"/>
+      </c:barChart>
+      <c:catAx>
+        <c:axId val="-2004581720"/>
+        <c:scaling>
+          <c:orientation val="minMax"/>
+        </c:scaling>
+        <c:delete val="0"/>
+        <c:axPos val="b"/>
+        <c:majorTickMark val="out"/>
+        <c:minorTickMark val="none"/>
+        <c:tickLblPos val="nextTo"/>
+        <c:crossAx val="-2027760488"/>
+        <c:crosses val="autoZero"/>
+        <c:auto val="1"/>
+        <c:lblAlgn val="ctr"/>
+        <c:lblOffset val="100"/>
+        <c:noMultiLvlLbl val="0"/>
+      </c:catAx>
+      <c:valAx>
+        <c:axId val="-2027760488"/>
+        <c:scaling>
+          <c:orientation val="minMax"/>
+        </c:scaling>
+        <c:delete val="0"/>
+        <c:axPos val="l"/>
+        <c:majorGridlines/>
+        <c:title>
+          <c:tx>
+            <c:rich>
+              <a:bodyPr rot="-5400000" vert="horz"/>
+              <a:lstStyle/>
+              <a:p>
+                <a:pPr>
+                  <a:defRPr/>
+                </a:pPr>
+                <a:r>
+                  <a:rPr lang="en-US"/>
+                  <a:t>Time (seconds)</a:t>
+                </a:r>
+              </a:p>
+            </c:rich>
+          </c:tx>
+          <c:layout/>
+          <c:overlay val="0"/>
+        </c:title>
+        <c:numFmt formatCode="General" sourceLinked="1"/>
+        <c:majorTickMark val="out"/>
+        <c:minorTickMark val="none"/>
+        <c:tickLblPos val="nextTo"/>
+        <c:crossAx val="-2004581720"/>
+        <c:crosses val="autoZero"/>
+        <c:crossBetween val="between"/>
+      </c:valAx>
+    </c:plotArea>
+    <c:legend>
+      <c:legendPos val="r"/>
+      <c:layout/>
+      <c:overlay val="0"/>
+    </c:legend>
+    <c:plotVisOnly val="1"/>
+    <c:dispBlanksAs val="gap"/>
+    <c:showDLblsOverMax val="0"/>
+  </c:chart>
+  <c:spPr>
+    <a:ln>
+      <a:noFill/>
+    </a:ln>
+  </c:spPr>
+  <c:externalData r:id="rId1">
+    <c:autoUpdate val="0"/>
+  </c:externalData>
+</c:chartSpace>
+</file>
+
+<file path=word/charts/chart2.xml><?xml version="1.0" encoding="utf-8"?>
+<c:chartSpace xmlns:c="http://schemas.openxmlformats.org/drawingml/2006/chart" xmlns:a="http://schemas.openxmlformats.org/drawingml/2006/main" xmlns:r="http://schemas.openxmlformats.org/officeDocument/2006/relationships">
+  <c:date1904 val="0"/>
+  <c:lang val="en-US"/>
+  <c:roundedCorners val="0"/>
+  <mc:AlternateContent xmlns:mc="http://schemas.openxmlformats.org/markup-compatibility/2006">
+    <mc:Choice xmlns:c14="http://schemas.microsoft.com/office/drawing/2007/8/2/chart" Requires="c14">
+      <c14:style val="118"/>
+    </mc:Choice>
+    <mc:Fallback>
+      <c:style val="18"/>
+    </mc:Fallback>
+  </mc:AlternateContent>
+  <c:chart>
+    <c:title>
+      <c:tx>
+        <c:rich>
+          <a:bodyPr/>
+          <a:lstStyle/>
+          <a:p>
+            <a:pPr>
+              <a:defRPr/>
+            </a:pPr>
+            <a:r>
+              <a:rPr lang="en-US" sz="1200"/>
+              <a:t>Strategy</a:t>
+            </a:r>
+            <a:r>
+              <a:rPr lang="en-US" sz="1200" baseline="0"/>
+              <a:t> Effects (Rackspace)</a:t>
+            </a:r>
+            <a:endParaRPr lang="en-US" sz="1200"/>
+          </a:p>
+        </c:rich>
+      </c:tx>
+      <c:layout/>
+      <c:overlay val="0"/>
+    </c:title>
+    <c:autoTitleDeleted val="0"/>
+    <c:plotArea>
+      <c:layout/>
+      <c:barChart>
+        <c:barDir val="col"/>
+        <c:grouping val="clustered"/>
+        <c:varyColors val="0"/>
+        <c:ser>
+          <c:idx val="0"/>
+          <c:order val="0"/>
+          <c:tx>
+            <c:strRef>
+              <c:f>'Mean Tables'!$C$38</c:f>
+              <c:strCache>
+                <c:ptCount val="1"/>
+                <c:pt idx="0">
+                  <c:v>Control</c:v>
+                </c:pt>
+              </c:strCache>
+            </c:strRef>
+          </c:tx>
+          <c:invertIfNegative val="0"/>
+          <c:cat>
+            <c:strRef>
+              <c:f>'Mean Tables'!$B$39:$B$43</c:f>
+              <c:strCache>
+                <c:ptCount val="5"/>
+                <c:pt idx="0">
+                  <c:v>Home</c:v>
+                </c:pt>
+                <c:pt idx="1">
+                  <c:v>Peer</c:v>
+                </c:pt>
+                <c:pt idx="2">
+                  <c:v>Neighbor</c:v>
+                </c:pt>
+                <c:pt idx="3">
+                  <c:v>Distant (1)</c:v>
+                </c:pt>
+                <c:pt idx="4">
+                  <c:v>Distant (2)</c:v>
+                </c:pt>
+              </c:strCache>
+            </c:strRef>
+          </c:cat>
+          <c:val>
+            <c:numRef>
+              <c:f>'Mean Tables'!$C$39:$C$43</c:f>
+              <c:numCache>
+                <c:formatCode>General</c:formatCode>
+                <c:ptCount val="5"/>
+                <c:pt idx="0">
+                  <c:v>0.08578272502</c:v>
+                </c:pt>
+                <c:pt idx="1">
+                  <c:v>0.09796576958</c:v>
+                </c:pt>
+                <c:pt idx="2">
+                  <c:v>0.12692641078</c:v>
+                </c:pt>
+                <c:pt idx="3">
+                  <c:v>0.15539155628</c:v>
+                </c:pt>
+                <c:pt idx="4">
+                  <c:v>0.15588844494</c:v>
+                </c:pt>
+              </c:numCache>
+            </c:numRef>
+          </c:val>
+        </c:ser>
+        <c:ser>
+          <c:idx val="1"/>
+          <c:order val="1"/>
+          <c:tx>
+            <c:strRef>
+              <c:f>'Mean Tables'!$D$38</c:f>
+              <c:strCache>
+                <c:ptCount val="1"/>
+                <c:pt idx="0">
+                  <c:v>Reroute</c:v>
+                </c:pt>
+              </c:strCache>
+            </c:strRef>
+          </c:tx>
+          <c:invertIfNegative val="0"/>
+          <c:cat>
+            <c:strRef>
+              <c:f>'Mean Tables'!$B$39:$B$43</c:f>
+              <c:strCache>
+                <c:ptCount val="5"/>
+                <c:pt idx="0">
+                  <c:v>Home</c:v>
+                </c:pt>
+                <c:pt idx="1">
+                  <c:v>Peer</c:v>
+                </c:pt>
+                <c:pt idx="2">
+                  <c:v>Neighbor</c:v>
+                </c:pt>
+                <c:pt idx="3">
+                  <c:v>Distant (1)</c:v>
+                </c:pt>
+                <c:pt idx="4">
+                  <c:v>Distant (2)</c:v>
+                </c:pt>
+              </c:strCache>
+            </c:strRef>
+          </c:cat>
+          <c:val>
+            <c:numRef>
+              <c:f>'Mean Tables'!$D$39:$D$43</c:f>
+              <c:numCache>
+                <c:formatCode>General</c:formatCode>
+                <c:ptCount val="5"/>
+                <c:pt idx="0">
+                  <c:v>0.08516860618</c:v>
+                </c:pt>
+                <c:pt idx="1">
+                  <c:v>0.1149295936</c:v>
+                </c:pt>
+                <c:pt idx="2">
+                  <c:v>0.13324864868</c:v>
+                </c:pt>
+                <c:pt idx="3">
+                  <c:v>0.17383598898</c:v>
+                </c:pt>
+                <c:pt idx="4">
+                  <c:v>0.16936878186</c:v>
+                </c:pt>
+              </c:numCache>
+            </c:numRef>
+          </c:val>
+        </c:ser>
+        <c:ser>
+          <c:idx val="2"/>
+          <c:order val="2"/>
+          <c:tx>
+            <c:strRef>
+              <c:f>'Mean Tables'!$E$38</c:f>
+              <c:strCache>
+                <c:ptCount val="1"/>
+                <c:pt idx="0">
+                  <c:v>Redact</c:v>
+                </c:pt>
+              </c:strCache>
+            </c:strRef>
+          </c:tx>
+          <c:invertIfNegative val="0"/>
+          <c:cat>
+            <c:strRef>
+              <c:f>'Mean Tables'!$B$39:$B$43</c:f>
+              <c:strCache>
+                <c:ptCount val="5"/>
+                <c:pt idx="0">
+                  <c:v>Home</c:v>
+                </c:pt>
+                <c:pt idx="1">
+                  <c:v>Peer</c:v>
+                </c:pt>
+                <c:pt idx="2">
+                  <c:v>Neighbor</c:v>
+                </c:pt>
+                <c:pt idx="3">
+                  <c:v>Distant (1)</c:v>
+                </c:pt>
+                <c:pt idx="4">
+                  <c:v>Distant (2)</c:v>
+                </c:pt>
+              </c:strCache>
+            </c:strRef>
+          </c:cat>
+          <c:val>
+            <c:numRef>
+              <c:f>'Mean Tables'!$E$39:$E$43</c:f>
+              <c:numCache>
+                <c:formatCode>General</c:formatCode>
+                <c:ptCount val="5"/>
+                <c:pt idx="0">
+                  <c:v>0.086437207</c:v>
+                </c:pt>
+                <c:pt idx="1">
+                  <c:v>0.09790204714</c:v>
+                </c:pt>
+                <c:pt idx="2">
+                  <c:v>0.1216383452</c:v>
+                </c:pt>
+                <c:pt idx="3">
+                  <c:v>0.1548745419</c:v>
+                </c:pt>
+                <c:pt idx="4">
+                  <c:v>0.15318795518</c:v>
+                </c:pt>
+              </c:numCache>
+            </c:numRef>
+          </c:val>
+        </c:ser>
+        <c:ser>
+          <c:idx val="3"/>
+          <c:order val="3"/>
+          <c:tx>
+            <c:strRef>
+              <c:f>'Mean Tables'!$F$38</c:f>
+              <c:strCache>
+                <c:ptCount val="1"/>
+                <c:pt idx="0">
+                  <c:v>Encrypt</c:v>
+                </c:pt>
+              </c:strCache>
+            </c:strRef>
+          </c:tx>
+          <c:invertIfNegative val="0"/>
+          <c:cat>
+            <c:strRef>
+              <c:f>'Mean Tables'!$B$39:$B$43</c:f>
+              <c:strCache>
+                <c:ptCount val="5"/>
+                <c:pt idx="0">
+                  <c:v>Home</c:v>
+                </c:pt>
+                <c:pt idx="1">
+                  <c:v>Peer</c:v>
+                </c:pt>
+                <c:pt idx="2">
+                  <c:v>Neighbor</c:v>
+                </c:pt>
+                <c:pt idx="3">
+                  <c:v>Distant (1)</c:v>
+                </c:pt>
+                <c:pt idx="4">
+                  <c:v>Distant (2)</c:v>
+                </c:pt>
+              </c:strCache>
+            </c:strRef>
+          </c:cat>
+          <c:val>
+            <c:numRef>
+              <c:f>'Mean Tables'!$F$39:$F$43</c:f>
+              <c:numCache>
+                <c:formatCode>General</c:formatCode>
+                <c:ptCount val="5"/>
+                <c:pt idx="0">
+                  <c:v>0.0833727414</c:v>
+                </c:pt>
+                <c:pt idx="1">
+                  <c:v>0.11053703596</c:v>
+                </c:pt>
+                <c:pt idx="2">
+                  <c:v>0.14222670912</c:v>
+                </c:pt>
+                <c:pt idx="3">
+                  <c:v>0.16849799864</c:v>
+                </c:pt>
+                <c:pt idx="4">
+                  <c:v>0.17064873444</c:v>
+                </c:pt>
+              </c:numCache>
+            </c:numRef>
+          </c:val>
+        </c:ser>
+        <c:dLbls>
+          <c:showLegendKey val="0"/>
+          <c:showVal val="0"/>
+          <c:showCatName val="0"/>
+          <c:showSerName val="0"/>
+          <c:showPercent val="0"/>
+          <c:showBubbleSize val="0"/>
+        </c:dLbls>
+        <c:gapWidth val="150"/>
+        <c:axId val="-1995423464"/>
+        <c:axId val="-1993877800"/>
+      </c:barChart>
+      <c:catAx>
+        <c:axId val="-1995423464"/>
+        <c:scaling>
+          <c:orientation val="minMax"/>
+        </c:scaling>
+        <c:delete val="0"/>
+        <c:axPos val="b"/>
+        <c:majorTickMark val="out"/>
+        <c:minorTickMark val="none"/>
+        <c:tickLblPos val="nextTo"/>
+        <c:crossAx val="-1993877800"/>
+        <c:crosses val="autoZero"/>
+        <c:auto val="1"/>
+        <c:lblAlgn val="ctr"/>
+        <c:lblOffset val="100"/>
+        <c:noMultiLvlLbl val="0"/>
+      </c:catAx>
+      <c:valAx>
+        <c:axId val="-1993877800"/>
+        <c:scaling>
+          <c:orientation val="minMax"/>
+        </c:scaling>
+        <c:delete val="0"/>
+        <c:axPos val="l"/>
+        <c:majorGridlines/>
+        <c:title>
+          <c:tx>
+            <c:rich>
+              <a:bodyPr rot="-5400000" vert="horz"/>
+              <a:lstStyle/>
+              <a:p>
+                <a:pPr>
+                  <a:defRPr/>
+                </a:pPr>
+                <a:r>
+                  <a:rPr lang="en-US"/>
+                  <a:t>Time (seconds)</a:t>
+                </a:r>
+              </a:p>
+            </c:rich>
+          </c:tx>
+          <c:layout/>
+          <c:overlay val="0"/>
+        </c:title>
+        <c:numFmt formatCode="General" sourceLinked="1"/>
+        <c:majorTickMark val="out"/>
+        <c:minorTickMark val="none"/>
+        <c:tickLblPos val="nextTo"/>
+        <c:crossAx val="-1995423464"/>
+        <c:crosses val="autoZero"/>
+        <c:crossBetween val="between"/>
+      </c:valAx>
+    </c:plotArea>
+    <c:legend>
+      <c:legendPos val="r"/>
+      <c:layout/>
+      <c:overlay val="0"/>
+    </c:legend>
+    <c:plotVisOnly val="1"/>
+    <c:dispBlanksAs val="gap"/>
+    <c:showDLblsOverMax val="0"/>
+  </c:chart>
+  <c:spPr>
+    <a:ln>
+      <a:noFill/>
+    </a:ln>
+  </c:spPr>
+  <c:externalData r:id="rId1">
+    <c:autoUpdate val="0"/>
+  </c:externalData>
+</c:chartSpace>
+</file>
+
+<file path=word/charts/chart3.xml><?xml version="1.0" encoding="utf-8"?>
+<c:chartSpace xmlns:c="http://schemas.openxmlformats.org/drawingml/2006/chart" xmlns:a="http://schemas.openxmlformats.org/drawingml/2006/main" xmlns:r="http://schemas.openxmlformats.org/officeDocument/2006/relationships">
+  <c:date1904 val="0"/>
+  <c:lang val="en-US"/>
+  <c:roundedCorners val="0"/>
+  <mc:AlternateContent xmlns:mc="http://schemas.openxmlformats.org/markup-compatibility/2006">
+    <mc:Choice xmlns:c14="http://schemas.microsoft.com/office/drawing/2007/8/2/chart" Requires="c14">
+      <c14:style val="118"/>
+    </mc:Choice>
+    <mc:Fallback>
+      <c:style val="18"/>
+    </mc:Fallback>
+  </mc:AlternateContent>
+  <c:chart>
+    <c:title>
+      <c:tx>
+        <c:rich>
+          <a:bodyPr/>
+          <a:lstStyle/>
+          <a:p>
+            <a:pPr>
+              <a:defRPr/>
+            </a:pPr>
+            <a:r>
+              <a:rPr lang="en-US" sz="1200"/>
+              <a:t>Strategy Effects (Comcast)</a:t>
+            </a:r>
+          </a:p>
+        </c:rich>
+      </c:tx>
+      <c:layout/>
+      <c:overlay val="0"/>
+    </c:title>
+    <c:autoTitleDeleted val="0"/>
+    <c:plotArea>
+      <c:layout/>
+      <c:barChart>
+        <c:barDir val="col"/>
+        <c:grouping val="clustered"/>
+        <c:varyColors val="0"/>
+        <c:ser>
+          <c:idx val="0"/>
+          <c:order val="0"/>
+          <c:tx>
+            <c:strRef>
+              <c:f>'Mean Tables'!$C$45</c:f>
+              <c:strCache>
+                <c:ptCount val="1"/>
+                <c:pt idx="0">
+                  <c:v>Control</c:v>
+                </c:pt>
+              </c:strCache>
+            </c:strRef>
+          </c:tx>
+          <c:invertIfNegative val="0"/>
+          <c:cat>
+            <c:strRef>
+              <c:f>'Mean Tables'!$B$46:$B$50</c:f>
+              <c:strCache>
+                <c:ptCount val="5"/>
+                <c:pt idx="0">
+                  <c:v>Home</c:v>
+                </c:pt>
+                <c:pt idx="1">
+                  <c:v>Peer</c:v>
+                </c:pt>
+                <c:pt idx="2">
+                  <c:v>Neighbor</c:v>
+                </c:pt>
+                <c:pt idx="3">
+                  <c:v>Distant (1)</c:v>
+                </c:pt>
+                <c:pt idx="4">
+                  <c:v>Distant (2)</c:v>
+                </c:pt>
+              </c:strCache>
+            </c:strRef>
+          </c:cat>
+          <c:val>
+            <c:numRef>
+              <c:f>'Mean Tables'!$C$46:$C$50</c:f>
+              <c:numCache>
+                <c:formatCode>General</c:formatCode>
+                <c:ptCount val="5"/>
+                <c:pt idx="0">
+                  <c:v>0.23955230106</c:v>
+                </c:pt>
+                <c:pt idx="1">
+                  <c:v>0.35825068188</c:v>
+                </c:pt>
+                <c:pt idx="2">
+                  <c:v>0.30044313206</c:v>
+                </c:pt>
+                <c:pt idx="3">
+                  <c:v>0.27823622174</c:v>
+                </c:pt>
+                <c:pt idx="4">
+                  <c:v>0.26823443058</c:v>
+                </c:pt>
+              </c:numCache>
+            </c:numRef>
+          </c:val>
+        </c:ser>
+        <c:ser>
+          <c:idx val="1"/>
+          <c:order val="1"/>
+          <c:tx>
+            <c:strRef>
+              <c:f>'Mean Tables'!$D$45</c:f>
+              <c:strCache>
+                <c:ptCount val="1"/>
+                <c:pt idx="0">
+                  <c:v>Reroute</c:v>
+                </c:pt>
+              </c:strCache>
+            </c:strRef>
+          </c:tx>
+          <c:invertIfNegative val="0"/>
+          <c:cat>
+            <c:strRef>
+              <c:f>'Mean Tables'!$B$46:$B$50</c:f>
+              <c:strCache>
+                <c:ptCount val="5"/>
+                <c:pt idx="0">
+                  <c:v>Home</c:v>
+                </c:pt>
+                <c:pt idx="1">
+                  <c:v>Peer</c:v>
+                </c:pt>
+                <c:pt idx="2">
+                  <c:v>Neighbor</c:v>
+                </c:pt>
+                <c:pt idx="3">
+                  <c:v>Distant (1)</c:v>
+                </c:pt>
+                <c:pt idx="4">
+                  <c:v>Distant (2)</c:v>
+                </c:pt>
+              </c:strCache>
+            </c:strRef>
+          </c:cat>
+          <c:val>
+            <c:numRef>
+              <c:f>'Mean Tables'!$D$46:$D$50</c:f>
+              <c:numCache>
+                <c:formatCode>General</c:formatCode>
+                <c:ptCount val="5"/>
+                <c:pt idx="0">
+                  <c:v>0.30459413728</c:v>
+                </c:pt>
+                <c:pt idx="1">
+                  <c:v>0.3197039275</c:v>
+                </c:pt>
+                <c:pt idx="2">
+                  <c:v>0.35659823244</c:v>
+                </c:pt>
+                <c:pt idx="3">
+                  <c:v>0.2794003606</c:v>
+                </c:pt>
+                <c:pt idx="4">
+                  <c:v>0.28068251052</c:v>
+                </c:pt>
+              </c:numCache>
+            </c:numRef>
+          </c:val>
+        </c:ser>
+        <c:ser>
+          <c:idx val="2"/>
+          <c:order val="2"/>
+          <c:tx>
+            <c:strRef>
+              <c:f>'Mean Tables'!$E$45</c:f>
+              <c:strCache>
+                <c:ptCount val="1"/>
+                <c:pt idx="0">
+                  <c:v>Redact</c:v>
+                </c:pt>
+              </c:strCache>
+            </c:strRef>
+          </c:tx>
+          <c:invertIfNegative val="0"/>
+          <c:cat>
+            <c:strRef>
+              <c:f>'Mean Tables'!$B$46:$B$50</c:f>
+              <c:strCache>
+                <c:ptCount val="5"/>
+                <c:pt idx="0">
+                  <c:v>Home</c:v>
+                </c:pt>
+                <c:pt idx="1">
+                  <c:v>Peer</c:v>
+                </c:pt>
+                <c:pt idx="2">
+                  <c:v>Neighbor</c:v>
+                </c:pt>
+                <c:pt idx="3">
+                  <c:v>Distant (1)</c:v>
+                </c:pt>
+                <c:pt idx="4">
+                  <c:v>Distant (2)</c:v>
+                </c:pt>
+              </c:strCache>
+            </c:strRef>
+          </c:cat>
+          <c:val>
+            <c:numRef>
+              <c:f>'Mean Tables'!$E$46:$E$50</c:f>
+              <c:numCache>
+                <c:formatCode>General</c:formatCode>
+                <c:ptCount val="5"/>
+                <c:pt idx="0">
+                  <c:v>0.33364643932</c:v>
+                </c:pt>
+                <c:pt idx="1">
+                  <c:v>0.36301413342</c:v>
+                </c:pt>
+                <c:pt idx="2">
+                  <c:v>0.38890592508</c:v>
+                </c:pt>
+                <c:pt idx="3">
+                  <c:v>0.28711691976</c:v>
+                </c:pt>
+                <c:pt idx="4">
+                  <c:v>0.28859551604</c:v>
+                </c:pt>
+              </c:numCache>
+            </c:numRef>
+          </c:val>
+        </c:ser>
+        <c:ser>
+          <c:idx val="3"/>
+          <c:order val="3"/>
+          <c:tx>
+            <c:strRef>
+              <c:f>'Mean Tables'!$F$45</c:f>
+              <c:strCache>
+                <c:ptCount val="1"/>
+                <c:pt idx="0">
+                  <c:v>Encrypt</c:v>
+                </c:pt>
+              </c:strCache>
+            </c:strRef>
+          </c:tx>
+          <c:invertIfNegative val="0"/>
+          <c:cat>
+            <c:strRef>
+              <c:f>'Mean Tables'!$B$46:$B$50</c:f>
+              <c:strCache>
+                <c:ptCount val="5"/>
+                <c:pt idx="0">
+                  <c:v>Home</c:v>
+                </c:pt>
+                <c:pt idx="1">
+                  <c:v>Peer</c:v>
+                </c:pt>
+                <c:pt idx="2">
+                  <c:v>Neighbor</c:v>
+                </c:pt>
+                <c:pt idx="3">
+                  <c:v>Distant (1)</c:v>
+                </c:pt>
+                <c:pt idx="4">
+                  <c:v>Distant (2)</c:v>
+                </c:pt>
+              </c:strCache>
+            </c:strRef>
+          </c:cat>
+          <c:val>
+            <c:numRef>
+              <c:f>'Mean Tables'!$F$46:$F$50</c:f>
+              <c:numCache>
+                <c:formatCode>General</c:formatCode>
+                <c:ptCount val="5"/>
+                <c:pt idx="0">
+                  <c:v>0.19120752</c:v>
+                </c:pt>
+                <c:pt idx="1">
+                  <c:v>0.20963492</c:v>
+                </c:pt>
+                <c:pt idx="2">
+                  <c:v>0.24192332</c:v>
+                </c:pt>
+                <c:pt idx="3">
+                  <c:v>0.26158208</c:v>
+                </c:pt>
+                <c:pt idx="4">
+                  <c:v>0.27357608</c:v>
+                </c:pt>
+              </c:numCache>
+            </c:numRef>
+          </c:val>
+        </c:ser>
+        <c:dLbls>
+          <c:showLegendKey val="0"/>
+          <c:showVal val="0"/>
+          <c:showCatName val="0"/>
+          <c:showSerName val="0"/>
+          <c:showPercent val="0"/>
+          <c:showBubbleSize val="0"/>
+        </c:dLbls>
+        <c:gapWidth val="150"/>
+        <c:axId val="-2024226360"/>
+        <c:axId val="-2024670392"/>
+      </c:barChart>
+      <c:catAx>
+        <c:axId val="-2024226360"/>
+        <c:scaling>
+          <c:orientation val="minMax"/>
+        </c:scaling>
+        <c:delete val="0"/>
+        <c:axPos val="b"/>
+        <c:majorTickMark val="out"/>
+        <c:minorTickMark val="none"/>
+        <c:tickLblPos val="nextTo"/>
+        <c:crossAx val="-2024670392"/>
+        <c:crosses val="autoZero"/>
+        <c:auto val="1"/>
+        <c:lblAlgn val="ctr"/>
+        <c:lblOffset val="100"/>
+        <c:noMultiLvlLbl val="0"/>
+      </c:catAx>
+      <c:valAx>
+        <c:axId val="-2024670392"/>
+        <c:scaling>
+          <c:orientation val="minMax"/>
+        </c:scaling>
+        <c:delete val="0"/>
+        <c:axPos val="l"/>
+        <c:majorGridlines/>
+        <c:title>
+          <c:tx>
+            <c:rich>
+              <a:bodyPr rot="-5400000" vert="horz"/>
+              <a:lstStyle/>
+              <a:p>
+                <a:pPr>
+                  <a:defRPr/>
+                </a:pPr>
+                <a:r>
+                  <a:rPr lang="en-US"/>
+                  <a:t>Time (seconds)</a:t>
+                </a:r>
+              </a:p>
+            </c:rich>
+          </c:tx>
+          <c:layout/>
+          <c:overlay val="0"/>
+        </c:title>
+        <c:numFmt formatCode="General" sourceLinked="1"/>
+        <c:majorTickMark val="out"/>
+        <c:minorTickMark val="none"/>
+        <c:tickLblPos val="nextTo"/>
+        <c:crossAx val="-2024226360"/>
+        <c:crosses val="autoZero"/>
+        <c:crossBetween val="between"/>
+      </c:valAx>
+    </c:plotArea>
+    <c:legend>
+      <c:legendPos val="r"/>
+      <c:layout/>
+      <c:overlay val="0"/>
+    </c:legend>
+    <c:plotVisOnly val="1"/>
+    <c:dispBlanksAs val="gap"/>
+    <c:showDLblsOverMax val="0"/>
+  </c:chart>
+  <c:spPr>
+    <a:ln>
+      <a:noFill/>
+    </a:ln>
+  </c:spPr>
+  <c:externalData r:id="rId1">
+    <c:autoUpdate val="0"/>
+  </c:externalData>
+</c:chartSpace>
 </file>
 
 <file path=word/theme/theme1.xml><?xml version="1.0" encoding="utf-8"?>
@@ -14635,7 +15526,7 @@
 </file>
 
 <file path=customXml/itemProps1.xml><?xml version="1.0" encoding="utf-8"?>
-<ds:datastoreItem xmlns:ds="http://schemas.openxmlformats.org/officeDocument/2006/customXml" ds:itemID="{7BE8D6A6-089E-4548-A568-0ED8FAD7D0BD}">
+<ds:datastoreItem xmlns:ds="http://schemas.openxmlformats.org/officeDocument/2006/customXml" ds:itemID="{F92D3D9B-8D37-DE4C-8956-38ECEDC661C4}">
   <ds:schemaRefs>
     <ds:schemaRef ds:uri="http://schemas.openxmlformats.org/officeDocument/2006/bibliography"/>
   </ds:schemaRefs>

</xml_diff>